<commit_message>
Added more user stories for the Admin
</commit_message>
<xml_diff>
--- a/DomainsModel/user stories and requirements.docx
+++ b/DomainsModel/user stories and requirements.docx
@@ -1,6 +1,6 @@
 
 <file path=word/document.xml><?xml version="1.0" encoding="utf-8"?>
-<w:document xmlns:wpc="http://schemas.microsoft.com/office/word/2010/wordprocessingCanvas" xmlns:cx="http://schemas.microsoft.com/office/drawing/2014/chartex" xmlns:cx1="http://schemas.microsoft.com/office/drawing/2015/9/8/chartex" xmlns:cx2="http://schemas.microsoft.com/office/drawing/2015/10/21/chartex" xmlns:cx3="http://schemas.microsoft.com/office/drawing/2016/5/9/chartex" xmlns:cx4="http://schemas.microsoft.com/office/drawing/2016/5/10/chartex" xmlns:cx5="http://schemas.microsoft.com/office/drawing/2016/5/11/chartex" xmlns:mc="http://schemas.openxmlformats.org/markup-compatibility/2006" xmlns:o="urn:schemas-microsoft-com:office:office" xmlns:r="http://schemas.openxmlformats.org/officeDocument/2006/relationships" xmlns:m="http://schemas.openxmlformats.org/officeDocument/2006/math" xmlns:v="urn:schemas-microsoft-com:vml" xmlns:wp14="http://schemas.microsoft.com/office/word/2010/wordprocessingDrawing" xmlns:wp="http://schemas.openxmlformats.org/drawingml/2006/wordprocessingDrawing" xmlns:w10="urn:schemas-microsoft-com:office:word" xmlns:w="http://schemas.openxmlformats.org/wordprocessingml/2006/main" xmlns:w14="http://schemas.microsoft.com/office/word/2010/wordml" xmlns:w15="http://schemas.microsoft.com/office/word/2012/wordml" xmlns:w16se="http://schemas.microsoft.com/office/word/2015/wordml/symex" xmlns:wpg="http://schemas.microsoft.com/office/word/2010/wordprocessingGroup" xmlns:wpi="http://schemas.microsoft.com/office/word/2010/wordprocessingInk" xmlns:wne="http://schemas.microsoft.com/office/word/2006/wordml" xmlns:wps="http://schemas.microsoft.com/office/word/2010/wordprocessingShape" mc:Ignorable="w14 w15 w16se wp14">
+<w:document xmlns:wpc="http://schemas.microsoft.com/office/word/2010/wordprocessingCanvas" xmlns:cx="http://schemas.microsoft.com/office/drawing/2014/chartex" xmlns:cx1="http://schemas.microsoft.com/office/drawing/2015/9/8/chartex" xmlns:cx2="http://schemas.microsoft.com/office/drawing/2015/10/21/chartex" xmlns:cx3="http://schemas.microsoft.com/office/drawing/2016/5/9/chartex" xmlns:cx4="http://schemas.microsoft.com/office/drawing/2016/5/10/chartex" xmlns:cx5="http://schemas.microsoft.com/office/drawing/2016/5/11/chartex" xmlns:cx6="http://schemas.microsoft.com/office/drawing/2016/5/12/chartex" xmlns:cx7="http://schemas.microsoft.com/office/drawing/2016/5/13/chartex" xmlns:cx8="http://schemas.microsoft.com/office/drawing/2016/5/14/chartex" xmlns:mc="http://schemas.openxmlformats.org/markup-compatibility/2006" xmlns:aink="http://schemas.microsoft.com/office/drawing/2016/ink" xmlns:am3d="http://schemas.microsoft.com/office/drawing/2017/model3d" xmlns:o="urn:schemas-microsoft-com:office:office" xmlns:r="http://schemas.openxmlformats.org/officeDocument/2006/relationships" xmlns:m="http://schemas.openxmlformats.org/officeDocument/2006/math" xmlns:v="urn:schemas-microsoft-com:vml" xmlns:wp14="http://schemas.microsoft.com/office/word/2010/wordprocessingDrawing" xmlns:wp="http://schemas.openxmlformats.org/drawingml/2006/wordprocessingDrawing" xmlns:w10="urn:schemas-microsoft-com:office:word" xmlns:w="http://schemas.openxmlformats.org/wordprocessingml/2006/main" xmlns:w14="http://schemas.microsoft.com/office/word/2010/wordml" xmlns:w15="http://schemas.microsoft.com/office/word/2012/wordml" xmlns:w16cid="http://schemas.microsoft.com/office/word/2016/wordml/cid" xmlns:w16se="http://schemas.microsoft.com/office/word/2015/wordml/symex" xmlns:wpg="http://schemas.microsoft.com/office/word/2010/wordprocessingGroup" xmlns:wpi="http://schemas.microsoft.com/office/word/2010/wordprocessingInk" xmlns:wne="http://schemas.microsoft.com/office/word/2006/wordml" xmlns:wps="http://schemas.microsoft.com/office/word/2010/wordprocessingShape" mc:Ignorable="w14 w15 w16se w16cid wp14">
   <w:body>
     <w:p>
       <w:pPr>
@@ -9,7 +9,6 @@
           <w:lang w:val="en-US"/>
         </w:rPr>
       </w:pPr>
-      <w:bookmarkStart w:id="0" w:name="_GoBack"/>
       <w:r>
         <w:rPr>
           <w:b/>
@@ -18,7 +17,6 @@
         <w:t xml:space="preserve">Non-functional requirements: </w:t>
       </w:r>
     </w:p>
-    <w:bookmarkEnd w:id="0"/>
     <w:p>
       <w:pPr>
         <w:rPr>
@@ -621,17 +619,146 @@
     <w:p>
       <w:pPr>
         <w:rPr>
-          <w:lang w:val="en-US"/>
-        </w:rPr>
-      </w:pPr>
-      <w:r>
-        <w:rPr>
-          <w:rFonts w:cstheme="minorHAnsi"/>
-          <w:sz w:val="24"/>
-          <w:szCs w:val="24"/>
-        </w:rPr>
-        <w:t>As an admin, I want to add teams to the scoreboard system so that I can setup the competition.</w:t>
-      </w:r>
+          <w:rFonts w:cstheme="minorHAnsi"/>
+          <w:sz w:val="24"/>
+          <w:szCs w:val="24"/>
+        </w:rPr>
+      </w:pPr>
+      <w:r>
+        <w:rPr>
+          <w:rFonts w:cstheme="minorHAnsi"/>
+          <w:sz w:val="24"/>
+          <w:szCs w:val="24"/>
+        </w:rPr>
+        <w:t xml:space="preserve">As an admin, I want to log in so that I can access my account. </w:t>
+      </w:r>
+    </w:p>
+    <w:p>
+      <w:pPr>
+        <w:rPr>
+          <w:rFonts w:cstheme="minorHAnsi"/>
+          <w:sz w:val="24"/>
+          <w:szCs w:val="24"/>
+        </w:rPr>
+      </w:pPr>
+      <w:r>
+        <w:rPr>
+          <w:rFonts w:cstheme="minorHAnsi"/>
+          <w:sz w:val="24"/>
+          <w:szCs w:val="24"/>
+        </w:rPr>
+        <w:t>As an admin, I want to be able to log out so that no one else can access the account when I am not using it.</w:t>
+      </w:r>
+    </w:p>
+    <w:p>
+      <w:pPr>
+        <w:rPr>
+          <w:rFonts w:cstheme="minorHAnsi"/>
+          <w:sz w:val="24"/>
+          <w:szCs w:val="24"/>
+        </w:rPr>
+      </w:pPr>
+      <w:r>
+        <w:rPr>
+          <w:rFonts w:cstheme="minorHAnsi"/>
+          <w:sz w:val="24"/>
+          <w:szCs w:val="24"/>
+        </w:rPr>
+        <w:t>As an admin, I want to create a competition so that teams can be added</w:t>
+      </w:r>
+      <w:r>
+        <w:rPr>
+          <w:rFonts w:cstheme="minorHAnsi"/>
+          <w:sz w:val="24"/>
+          <w:szCs w:val="24"/>
+        </w:rPr>
+        <w:t xml:space="preserve"> to it</w:t>
+      </w:r>
+      <w:bookmarkStart w:id="0" w:name="_GoBack"/>
+      <w:bookmarkEnd w:id="0"/>
+      <w:r>
+        <w:rPr>
+          <w:rFonts w:cstheme="minorHAnsi"/>
+          <w:sz w:val="24"/>
+          <w:szCs w:val="24"/>
+        </w:rPr>
+        <w:t>.</w:t>
+      </w:r>
+    </w:p>
+    <w:p>
+      <w:pPr>
+        <w:rPr>
+          <w:rFonts w:cstheme="minorHAnsi"/>
+          <w:sz w:val="24"/>
+          <w:szCs w:val="24"/>
+        </w:rPr>
+      </w:pPr>
+      <w:r>
+        <w:rPr>
+          <w:rFonts w:cstheme="minorHAnsi"/>
+          <w:sz w:val="24"/>
+          <w:szCs w:val="24"/>
+        </w:rPr>
+        <w:t>As an admin, I want to add teams to the system so that I can setup the competition.</w:t>
+      </w:r>
+    </w:p>
+    <w:p>
+      <w:pPr>
+        <w:rPr>
+          <w:rFonts w:cstheme="minorHAnsi"/>
+          <w:sz w:val="24"/>
+          <w:szCs w:val="24"/>
+        </w:rPr>
+      </w:pPr>
+      <w:r>
+        <w:rPr>
+          <w:rFonts w:cstheme="minorHAnsi"/>
+          <w:sz w:val="24"/>
+          <w:szCs w:val="24"/>
+        </w:rPr>
+        <w:t>As an admin, I want to the option to delete/remove a team so I can modify the competition.</w:t>
+      </w:r>
+    </w:p>
+    <w:p>
+      <w:pPr>
+        <w:rPr>
+          <w:rFonts w:cstheme="minorHAnsi"/>
+          <w:sz w:val="24"/>
+          <w:szCs w:val="24"/>
+        </w:rPr>
+      </w:pPr>
+      <w:r>
+        <w:rPr>
+          <w:rFonts w:cstheme="minorHAnsi"/>
+          <w:sz w:val="24"/>
+          <w:szCs w:val="24"/>
+        </w:rPr>
+        <w:t>As an admin, I want to be able to start a competition so that the teams can begin competing.</w:t>
+      </w:r>
+    </w:p>
+    <w:p>
+      <w:pPr>
+        <w:rPr>
+          <w:rFonts w:cstheme="minorHAnsi"/>
+          <w:sz w:val="24"/>
+          <w:szCs w:val="24"/>
+        </w:rPr>
+      </w:pPr>
+      <w:r>
+        <w:rPr>
+          <w:rFonts w:cstheme="minorHAnsi"/>
+          <w:sz w:val="24"/>
+          <w:szCs w:val="24"/>
+        </w:rPr>
+        <w:t>As an admin, I want to be able to delete a competition so that it can be removed if it is not going to be used any longer.</w:t>
+      </w:r>
+    </w:p>
+    <w:p>
+      <w:pPr>
+        <w:rPr>
+          <w:lang w:val="en-US"/>
+        </w:rPr>
+      </w:pPr>
     </w:p>
     <w:p>
       <w:pPr>
@@ -734,6 +861,7 @@
           <w:sz w:val="24"/>
           <w:szCs w:val="24"/>
         </w:rPr>
+        <w:lastRenderedPageBreak/>
         <w:t>As a marker, I want to enter login credentials to login so that access to my account is secured.</w:t>
       </w:r>
     </w:p>
@@ -814,7 +942,6 @@
           <w:sz w:val="24"/>
           <w:szCs w:val="24"/>
         </w:rPr>
-        <w:lastRenderedPageBreak/>
         <w:t>As a spectator, I want to constantly update the scoreboard so that the system functions in real time.</w:t>
       </w:r>
     </w:p>
@@ -915,7 +1042,7 @@
 </file>
 
 <file path=word/numbering.xml><?xml version="1.0" encoding="utf-8"?>
-<w:numbering xmlns:wpc="http://schemas.microsoft.com/office/word/2010/wordprocessingCanvas" xmlns:cx="http://schemas.microsoft.com/office/drawing/2014/chartex" xmlns:cx1="http://schemas.microsoft.com/office/drawing/2015/9/8/chartex" xmlns:cx2="http://schemas.microsoft.com/office/drawing/2015/10/21/chartex" xmlns:cx3="http://schemas.microsoft.com/office/drawing/2016/5/9/chartex" xmlns:cx4="http://schemas.microsoft.com/office/drawing/2016/5/10/chartex" xmlns:cx5="http://schemas.microsoft.com/office/drawing/2016/5/11/chartex" xmlns:mc="http://schemas.openxmlformats.org/markup-compatibility/2006" xmlns:o="urn:schemas-microsoft-com:office:office" xmlns:r="http://schemas.openxmlformats.org/officeDocument/2006/relationships" xmlns:m="http://schemas.openxmlformats.org/officeDocument/2006/math" xmlns:v="urn:schemas-microsoft-com:vml" xmlns:wp14="http://schemas.microsoft.com/office/word/2010/wordprocessingDrawing" xmlns:wp="http://schemas.openxmlformats.org/drawingml/2006/wordprocessingDrawing" xmlns:w10="urn:schemas-microsoft-com:office:word" xmlns:w="http://schemas.openxmlformats.org/wordprocessingml/2006/main" xmlns:w14="http://schemas.microsoft.com/office/word/2010/wordml" xmlns:w15="http://schemas.microsoft.com/office/word/2012/wordml" xmlns:w16se="http://schemas.microsoft.com/office/word/2015/wordml/symex" xmlns:wpg="http://schemas.microsoft.com/office/word/2010/wordprocessingGroup" xmlns:wpi="http://schemas.microsoft.com/office/word/2010/wordprocessingInk" xmlns:wne="http://schemas.microsoft.com/office/word/2006/wordml" xmlns:wps="http://schemas.microsoft.com/office/word/2010/wordprocessingShape" mc:Ignorable="w14 w15 w16se wp14">
+<w:numbering xmlns:wpc="http://schemas.microsoft.com/office/word/2010/wordprocessingCanvas" xmlns:cx="http://schemas.microsoft.com/office/drawing/2014/chartex" xmlns:cx1="http://schemas.microsoft.com/office/drawing/2015/9/8/chartex" xmlns:cx2="http://schemas.microsoft.com/office/drawing/2015/10/21/chartex" xmlns:cx3="http://schemas.microsoft.com/office/drawing/2016/5/9/chartex" xmlns:cx4="http://schemas.microsoft.com/office/drawing/2016/5/10/chartex" xmlns:cx5="http://schemas.microsoft.com/office/drawing/2016/5/11/chartex" xmlns:cx6="http://schemas.microsoft.com/office/drawing/2016/5/12/chartex" xmlns:cx7="http://schemas.microsoft.com/office/drawing/2016/5/13/chartex" xmlns:cx8="http://schemas.microsoft.com/office/drawing/2016/5/14/chartex" xmlns:mc="http://schemas.openxmlformats.org/markup-compatibility/2006" xmlns:aink="http://schemas.microsoft.com/office/drawing/2016/ink" xmlns:am3d="http://schemas.microsoft.com/office/drawing/2017/model3d" xmlns:o="urn:schemas-microsoft-com:office:office" xmlns:r="http://schemas.openxmlformats.org/officeDocument/2006/relationships" xmlns:m="http://schemas.openxmlformats.org/officeDocument/2006/math" xmlns:v="urn:schemas-microsoft-com:vml" xmlns:wp14="http://schemas.microsoft.com/office/word/2010/wordprocessingDrawing" xmlns:wp="http://schemas.openxmlformats.org/drawingml/2006/wordprocessingDrawing" xmlns:w10="urn:schemas-microsoft-com:office:word" xmlns:w="http://schemas.openxmlformats.org/wordprocessingml/2006/main" xmlns:w14="http://schemas.microsoft.com/office/word/2010/wordml" xmlns:w15="http://schemas.microsoft.com/office/word/2012/wordml" xmlns:w16cid="http://schemas.microsoft.com/office/word/2016/wordml/cid" xmlns:w16se="http://schemas.microsoft.com/office/word/2015/wordml/symex" xmlns:wpg="http://schemas.microsoft.com/office/word/2010/wordprocessingGroup" xmlns:wpi="http://schemas.microsoft.com/office/word/2010/wordprocessingInk" xmlns:wne="http://schemas.microsoft.com/office/word/2006/wordml" xmlns:wps="http://schemas.microsoft.com/office/word/2010/wordprocessingShape" mc:Ignorable="w14 w15 w16se w16cid wp14">
   <w:abstractNum w:abstractNumId="0" w15:restartNumberingAfterBreak="0">
     <w:nsid w:val="0232689A"/>
     <w:multiLevelType w:val="hybridMultilevel"/>
@@ -1268,7 +1395,7 @@
 </file>
 
 <file path=word/styles.xml><?xml version="1.0" encoding="utf-8"?>
-<w:styles xmlns:mc="http://schemas.openxmlformats.org/markup-compatibility/2006" xmlns:r="http://schemas.openxmlformats.org/officeDocument/2006/relationships" xmlns:w="http://schemas.openxmlformats.org/wordprocessingml/2006/main" xmlns:w14="http://schemas.microsoft.com/office/word/2010/wordml" xmlns:w15="http://schemas.microsoft.com/office/word/2012/wordml" xmlns:w16se="http://schemas.microsoft.com/office/word/2015/wordml/symex" mc:Ignorable="w14 w15 w16se">
+<w:styles xmlns:mc="http://schemas.openxmlformats.org/markup-compatibility/2006" xmlns:r="http://schemas.openxmlformats.org/officeDocument/2006/relationships" xmlns:w="http://schemas.openxmlformats.org/wordprocessingml/2006/main" xmlns:w14="http://schemas.microsoft.com/office/word/2010/wordml" xmlns:w15="http://schemas.microsoft.com/office/word/2012/wordml" xmlns:w16cid="http://schemas.microsoft.com/office/word/2016/wordml/cid" xmlns:w16se="http://schemas.microsoft.com/office/word/2015/wordml/symex" mc:Ignorable="w14 w15 w16se w16cid">
   <w:docDefaults>
     <w:rPrDefault>
       <w:rPr>
@@ -1284,7 +1411,7 @@
       </w:pPr>
     </w:pPrDefault>
   </w:docDefaults>
-  <w:latentStyles w:defLockedState="0" w:defUIPriority="99" w:defSemiHidden="0" w:defUnhideWhenUsed="0" w:defQFormat="0" w:count="374">
+  <w:latentStyles w:defLockedState="0" w:defUIPriority="99" w:defSemiHidden="0" w:defUnhideWhenUsed="0" w:defQFormat="0" w:count="375">
     <w:lsdException w:name="Normal" w:uiPriority="0" w:qFormat="1"/>
     <w:lsdException w:name="heading 1" w:uiPriority="9" w:qFormat="1"/>
     <w:lsdException w:name="heading 2" w:semiHidden="1" w:uiPriority="9" w:unhideWhenUsed="1" w:qFormat="1"/>
@@ -1390,7 +1517,6 @@
     <w:lsdException w:name="HTML Sample" w:semiHidden="1" w:unhideWhenUsed="1"/>
     <w:lsdException w:name="HTML Typewriter" w:semiHidden="1" w:unhideWhenUsed="1"/>
     <w:lsdException w:name="HTML Variable" w:semiHidden="1" w:unhideWhenUsed="1"/>
-    <w:lsdException w:name="Normal Table" w:semiHidden="1" w:unhideWhenUsed="1"/>
     <w:lsdException w:name="annotation subject" w:semiHidden="1" w:unhideWhenUsed="1"/>
     <w:lsdException w:name="No List" w:semiHidden="1" w:unhideWhenUsed="1"/>
     <w:lsdException w:name="Outline List 1" w:semiHidden="1" w:unhideWhenUsed="1"/>
@@ -1437,10 +1563,8 @@
     <w:lsdException w:name="Table Subtle 2" w:semiHidden="1" w:unhideWhenUsed="1"/>
     <w:lsdException w:name="Table Web 1" w:semiHidden="1" w:unhideWhenUsed="1"/>
     <w:lsdException w:name="Table Web 2" w:semiHidden="1" w:unhideWhenUsed="1"/>
-    <w:lsdException w:name="Table Web 3" w:semiHidden="1" w:unhideWhenUsed="1"/>
     <w:lsdException w:name="Balloon Text" w:semiHidden="1" w:unhideWhenUsed="1"/>
     <w:lsdException w:name="Table Grid" w:uiPriority="39"/>
-    <w:lsdException w:name="Table Theme" w:semiHidden="1" w:unhideWhenUsed="1"/>
     <w:lsdException w:name="Placeholder Text" w:semiHidden="1"/>
     <w:lsdException w:name="No Spacing" w:uiPriority="1" w:qFormat="1"/>
     <w:lsdException w:name="Light Shading" w:uiPriority="60"/>
@@ -1659,6 +1783,7 @@
     <w:lsdException w:name="Mention" w:semiHidden="1" w:unhideWhenUsed="1"/>
     <w:lsdException w:name="Smart Hyperlink" w:semiHidden="1" w:unhideWhenUsed="1"/>
     <w:lsdException w:name="Hashtag" w:semiHidden="1" w:unhideWhenUsed="1"/>
+    <w:lsdException w:name="Unresolved Mention" w:semiHidden="1" w:unhideWhenUsed="1"/>
   </w:latentStyles>
   <w:style w:type="paragraph" w:default="1" w:styleId="Normal">
     <w:name w:val="Normal"/>
@@ -2005,7 +2130,7 @@
 </file>
 
 <file path=customXml/itemProps1.xml><?xml version="1.0" encoding="utf-8"?>
-<ds:datastoreItem xmlns:ds="http://schemas.openxmlformats.org/officeDocument/2006/customXml" ds:itemID="{5595CE80-1C28-4568-8A91-B551F60D29FF}">
+<ds:datastoreItem xmlns:ds="http://schemas.openxmlformats.org/officeDocument/2006/customXml" ds:itemID="{46279A6E-A53B-4BED-B115-76A07947BC5A}">
   <ds:schemaRefs>
     <ds:schemaRef ds:uri="http://schemas.openxmlformats.org/officeDocument/2006/bibliography"/>
   </ds:schemaRefs>

</xml_diff>

<commit_message>
Added login user stories
</commit_message>
<xml_diff>
--- a/DomainsModel/user stories and requirements.docx
+++ b/DomainsModel/user stories and requirements.docx
@@ -447,21 +447,21 @@
         <w:rPr>
           <w:lang w:val="en-US"/>
         </w:rPr>
-        <w:t xml:space="preserve">database to support concurrency so that real time </w:t>
-      </w:r>
-      <w:proofErr w:type="spellStart"/>
-      <w:r>
-        <w:rPr>
-          <w:lang w:val="en-US"/>
-        </w:rPr>
-        <w:t>feaure</w:t>
-      </w:r>
-      <w:proofErr w:type="spellEnd"/>
-      <w:r>
-        <w:rPr>
-          <w:lang w:val="en-US"/>
-        </w:rPr>
-        <w:t xml:space="preserve"> can be achieved.</w:t>
+        <w:t>database to support concurrency so that real time fea</w:t>
+      </w:r>
+      <w:r>
+        <w:rPr>
+          <w:lang w:val="en-US"/>
+        </w:rPr>
+        <w:t>t</w:t>
+      </w:r>
+      <w:bookmarkStart w:id="0" w:name="_GoBack"/>
+      <w:bookmarkEnd w:id="0"/>
+      <w:r>
+        <w:rPr>
+          <w:lang w:val="en-US"/>
+        </w:rPr>
+        <w:t>ure can be achieved.</w:t>
       </w:r>
     </w:p>
     <w:p>
@@ -664,25 +664,7 @@
           <w:sz w:val="24"/>
           <w:szCs w:val="24"/>
         </w:rPr>
-        <w:t>As an admin, I want to create a competition so that teams can be added</w:t>
-      </w:r>
-      <w:r>
-        <w:rPr>
-          <w:rFonts w:cstheme="minorHAnsi"/>
-          <w:sz w:val="24"/>
-          <w:szCs w:val="24"/>
-        </w:rPr>
-        <w:t xml:space="preserve"> to it</w:t>
-      </w:r>
-      <w:bookmarkStart w:id="0" w:name="_GoBack"/>
-      <w:bookmarkEnd w:id="0"/>
-      <w:r>
-        <w:rPr>
-          <w:rFonts w:cstheme="minorHAnsi"/>
-          <w:sz w:val="24"/>
-          <w:szCs w:val="24"/>
-        </w:rPr>
-        <w:t>.</w:t>
+        <w:t>As an admin, I want to create a competition so that teams can be added to it.</w:t>
       </w:r>
     </w:p>
     <w:p>
@@ -1028,6 +1010,68 @@
           <w:szCs w:val="24"/>
         </w:rPr>
         <w:t>As a spectator, I want the scoreboard to sort by the highest by default.</w:t>
+      </w:r>
+    </w:p>
+    <w:p>
+      <w:pPr>
+        <w:rPr>
+          <w:rFonts w:cstheme="minorHAnsi"/>
+          <w:sz w:val="24"/>
+          <w:szCs w:val="24"/>
+        </w:rPr>
+      </w:pPr>
+    </w:p>
+    <w:p>
+      <w:pPr>
+        <w:rPr>
+          <w:rFonts w:cstheme="minorHAnsi"/>
+          <w:b/>
+          <w:sz w:val="24"/>
+          <w:szCs w:val="24"/>
+        </w:rPr>
+      </w:pPr>
+      <w:r>
+        <w:rPr>
+          <w:rFonts w:cstheme="minorHAnsi"/>
+          <w:b/>
+          <w:sz w:val="24"/>
+          <w:szCs w:val="24"/>
+        </w:rPr>
+        <w:t>Login User Stories</w:t>
+      </w:r>
+    </w:p>
+    <w:p>
+      <w:pPr>
+        <w:rPr>
+          <w:rFonts w:cstheme="minorHAnsi"/>
+          <w:sz w:val="24"/>
+          <w:szCs w:val="24"/>
+        </w:rPr>
+      </w:pPr>
+      <w:r>
+        <w:rPr>
+          <w:rFonts w:cstheme="minorHAnsi"/>
+          <w:sz w:val="24"/>
+          <w:szCs w:val="24"/>
+        </w:rPr>
+        <w:t>As a user, I want to be able to select between being a spectator or a privileged user so that I can use either of their features.</w:t>
+      </w:r>
+    </w:p>
+    <w:p>
+      <w:pPr>
+        <w:rPr>
+          <w:rFonts w:cstheme="minorHAnsi"/>
+          <w:sz w:val="24"/>
+          <w:szCs w:val="24"/>
+        </w:rPr>
+      </w:pPr>
+      <w:r>
+        <w:rPr>
+          <w:rFonts w:cstheme="minorHAnsi"/>
+          <w:sz w:val="24"/>
+          <w:szCs w:val="24"/>
+        </w:rPr>
+        <w:t>As a privileged user, I want to be able to log in with a user name and password so that I can securely access my account.</w:t>
       </w:r>
     </w:p>
     <w:p/>
@@ -1517,6 +1561,7 @@
     <w:lsdException w:name="HTML Sample" w:semiHidden="1" w:unhideWhenUsed="1"/>
     <w:lsdException w:name="HTML Typewriter" w:semiHidden="1" w:unhideWhenUsed="1"/>
     <w:lsdException w:name="HTML Variable" w:semiHidden="1" w:unhideWhenUsed="1"/>
+    <w:lsdException w:name="Normal Table" w:semiHidden="1" w:unhideWhenUsed="1"/>
     <w:lsdException w:name="annotation subject" w:semiHidden="1" w:unhideWhenUsed="1"/>
     <w:lsdException w:name="No List" w:semiHidden="1" w:unhideWhenUsed="1"/>
     <w:lsdException w:name="Outline List 1" w:semiHidden="1" w:unhideWhenUsed="1"/>
@@ -1563,8 +1608,10 @@
     <w:lsdException w:name="Table Subtle 2" w:semiHidden="1" w:unhideWhenUsed="1"/>
     <w:lsdException w:name="Table Web 1" w:semiHidden="1" w:unhideWhenUsed="1"/>
     <w:lsdException w:name="Table Web 2" w:semiHidden="1" w:unhideWhenUsed="1"/>
+    <w:lsdException w:name="Table Web 3" w:semiHidden="1" w:unhideWhenUsed="1"/>
     <w:lsdException w:name="Balloon Text" w:semiHidden="1" w:unhideWhenUsed="1"/>
     <w:lsdException w:name="Table Grid" w:uiPriority="39"/>
+    <w:lsdException w:name="Table Theme" w:semiHidden="1" w:unhideWhenUsed="1"/>
     <w:lsdException w:name="Placeholder Text" w:semiHidden="1"/>
     <w:lsdException w:name="No Spacing" w:uiPriority="1" w:qFormat="1"/>
     <w:lsdException w:name="Light Shading" w:uiPriority="60"/>
@@ -2130,7 +2177,7 @@
 </file>
 
 <file path=customXml/itemProps1.xml><?xml version="1.0" encoding="utf-8"?>
-<ds:datastoreItem xmlns:ds="http://schemas.openxmlformats.org/officeDocument/2006/customXml" ds:itemID="{46279A6E-A53B-4BED-B115-76A07947BC5A}">
+<ds:datastoreItem xmlns:ds="http://schemas.openxmlformats.org/officeDocument/2006/customXml" ds:itemID="{4E9EB63A-7DBE-4D98-A3D0-4EE0116010B0}">
   <ds:schemaRefs>
     <ds:schemaRef ds:uri="http://schemas.openxmlformats.org/officeDocument/2006/bibliography"/>
   </ds:schemaRefs>

</xml_diff>

<commit_message>
Revised admin and marker user stories
</commit_message>
<xml_diff>
--- a/DomainsModel/user stories and requirements.docx
+++ b/DomainsModel/user stories and requirements.docx
@@ -5,12 +5,14 @@
     <w:p>
       <w:pPr>
         <w:rPr>
-          <w:b/>
-          <w:lang w:val="en-US"/>
-        </w:rPr>
-      </w:pPr>
-      <w:r>
-        <w:rPr>
+          <w:rFonts w:cstheme="minorHAnsi"/>
+          <w:b/>
+          <w:lang w:val="en-US"/>
+        </w:rPr>
+      </w:pPr>
+      <w:r>
+        <w:rPr>
+          <w:rFonts w:cstheme="minorHAnsi"/>
           <w:b/>
           <w:lang w:val="en-US"/>
         </w:rPr>
@@ -20,12 +22,14 @@
     <w:p>
       <w:pPr>
         <w:rPr>
-          <w:b/>
-          <w:lang w:val="en-US"/>
-        </w:rPr>
-      </w:pPr>
-      <w:r>
-        <w:rPr>
+          <w:rFonts w:cstheme="minorHAnsi"/>
+          <w:b/>
+          <w:lang w:val="en-US"/>
+        </w:rPr>
+      </w:pPr>
+      <w:r>
+        <w:rPr>
+          <w:rFonts w:cstheme="minorHAnsi"/>
           <w:b/>
           <w:lang w:val="en-US"/>
         </w:rPr>
@@ -33,6 +37,7 @@
       </w:r>
       <w:r>
         <w:rPr>
+          <w:rFonts w:cstheme="minorHAnsi"/>
           <w:b/>
           <w:lang w:val="en-US"/>
         </w:rPr>
@@ -40,6 +45,7 @@
       </w:r>
       <w:r>
         <w:rPr>
+          <w:rFonts w:cstheme="minorHAnsi"/>
           <w:b/>
           <w:lang w:val="en-US"/>
         </w:rPr>
@@ -47,6 +53,7 @@
       </w:r>
       <w:r>
         <w:rPr>
+          <w:rFonts w:cstheme="minorHAnsi"/>
           <w:b/>
           <w:lang w:val="en-US"/>
         </w:rPr>
@@ -54,6 +61,7 @@
       </w:r>
       <w:r>
         <w:rPr>
+          <w:rFonts w:cstheme="minorHAnsi"/>
           <w:b/>
           <w:lang w:val="en-US"/>
         </w:rPr>
@@ -63,24 +71,30 @@
     <w:p>
       <w:pPr>
         <w:rPr>
-          <w:lang w:val="en-US"/>
-        </w:rPr>
-      </w:pPr>
-      <w:r>
-        <w:rPr>
+          <w:rFonts w:cstheme="minorHAnsi"/>
+          <w:lang w:val="en-US"/>
+        </w:rPr>
+      </w:pPr>
+      <w:r>
+        <w:rPr>
+          <w:rFonts w:cstheme="minorHAnsi"/>
           <w:lang w:val="en-US"/>
         </w:rPr>
         <w:t xml:space="preserve">The system must be robust and maintainable. </w:t>
       </w:r>
-    </w:p>
-    <w:p>
-      <w:pPr>
-        <w:rPr>
-          <w:lang w:val="en-US"/>
-        </w:rPr>
-      </w:pPr>
-      <w:r>
-        <w:rPr>
+      <w:bookmarkStart w:id="0" w:name="_GoBack"/>
+      <w:bookmarkEnd w:id="0"/>
+    </w:p>
+    <w:p>
+      <w:pPr>
+        <w:rPr>
+          <w:rFonts w:cstheme="minorHAnsi"/>
+          <w:lang w:val="en-US"/>
+        </w:rPr>
+      </w:pPr>
+      <w:r>
+        <w:rPr>
+          <w:rFonts w:cstheme="minorHAnsi"/>
           <w:lang w:val="en-US"/>
         </w:rPr>
         <w:t xml:space="preserve">The system must be well documented, to allow another team to continue working on it if necessary. </w:t>
@@ -89,11 +103,13 @@
     <w:p>
       <w:pPr>
         <w:rPr>
-          <w:lang w:val="en-US"/>
-        </w:rPr>
-      </w:pPr>
-      <w:r>
-        <w:rPr>
+          <w:rFonts w:cstheme="minorHAnsi"/>
+          <w:lang w:val="en-US"/>
+        </w:rPr>
+      </w:pPr>
+      <w:r>
+        <w:rPr>
+          <w:rFonts w:cstheme="minorHAnsi"/>
           <w:lang w:val="en-US"/>
         </w:rPr>
         <w:t>The system must be easy to use for all users.</w:t>
@@ -102,11 +118,13 @@
     <w:p>
       <w:pPr>
         <w:rPr>
-          <w:lang w:val="en-US"/>
-        </w:rPr>
-      </w:pPr>
-      <w:r>
-        <w:rPr>
+          <w:rFonts w:cstheme="minorHAnsi"/>
+          <w:lang w:val="en-US"/>
+        </w:rPr>
+      </w:pPr>
+      <w:r>
+        <w:rPr>
+          <w:rFonts w:cstheme="minorHAnsi"/>
           <w:lang w:val="en-US"/>
         </w:rPr>
         <w:t xml:space="preserve">The system must be scalable. </w:t>
@@ -115,32 +133,53 @@
     <w:p>
       <w:pPr>
         <w:rPr>
-          <w:lang w:val="en-US"/>
-        </w:rPr>
-      </w:pPr>
-      <w:r>
-        <w:rPr>
-          <w:lang w:val="en-US"/>
-        </w:rPr>
-        <w:t>The system must display the AUT logo on the interface at all times where possible.</w:t>
-      </w:r>
-    </w:p>
-    <w:p>
-      <w:pPr>
-        <w:rPr>
-          <w:b/>
-          <w:lang w:val="en-US"/>
-        </w:rPr>
-      </w:pPr>
-    </w:p>
-    <w:p>
-      <w:pPr>
-        <w:rPr>
-          <w:b/>
-        </w:rPr>
-      </w:pPr>
-      <w:r>
-        <w:rPr>
+          <w:rFonts w:cstheme="minorHAnsi"/>
+          <w:lang w:val="en-US"/>
+        </w:rPr>
+      </w:pPr>
+      <w:r>
+        <w:rPr>
+          <w:rFonts w:cstheme="minorHAnsi"/>
+          <w:lang w:val="en-US"/>
+        </w:rPr>
+        <w:t xml:space="preserve">The system must display the AUT logo on the interface </w:t>
+      </w:r>
+      <w:proofErr w:type="gramStart"/>
+      <w:r>
+        <w:rPr>
+          <w:rFonts w:cstheme="minorHAnsi"/>
+          <w:lang w:val="en-US"/>
+        </w:rPr>
+        <w:t>at all times</w:t>
+      </w:r>
+      <w:proofErr w:type="gramEnd"/>
+      <w:r>
+        <w:rPr>
+          <w:rFonts w:cstheme="minorHAnsi"/>
+          <w:lang w:val="en-US"/>
+        </w:rPr>
+        <w:t xml:space="preserve"> where possible.</w:t>
+      </w:r>
+    </w:p>
+    <w:p>
+      <w:pPr>
+        <w:rPr>
+          <w:rFonts w:cstheme="minorHAnsi"/>
+          <w:b/>
+          <w:lang w:val="en-US"/>
+        </w:rPr>
+      </w:pPr>
+    </w:p>
+    <w:p>
+      <w:pPr>
+        <w:rPr>
+          <w:rFonts w:cstheme="minorHAnsi"/>
+          <w:b/>
+        </w:rPr>
+      </w:pPr>
+      <w:r>
+        <w:rPr>
+          <w:rFonts w:cstheme="minorHAnsi"/>
           <w:b/>
         </w:rPr>
         <w:t>Infrastructure requirements</w:t>
@@ -149,17 +188,20 @@
     <w:p>
       <w:pPr>
         <w:rPr>
-          <w:lang w:val="en-US"/>
-        </w:rPr>
-      </w:pPr>
-      <w:r>
-        <w:rPr>
+          <w:rFonts w:cstheme="minorHAnsi"/>
+          <w:lang w:val="en-US"/>
+        </w:rPr>
+      </w:pPr>
+      <w:r>
+        <w:rPr>
+          <w:rFonts w:cstheme="minorHAnsi"/>
           <w:lang w:val="en-US"/>
         </w:rPr>
         <w:t xml:space="preserve">As a client, I want the system to be set up in less than </w:t>
       </w:r>
       <w:r>
         <w:rPr>
+          <w:rFonts w:cstheme="minorHAnsi"/>
           <w:lang w:val="en-US"/>
         </w:rPr>
         <w:t>3 hours so that It can be setup before the competition.</w:t>
@@ -168,45 +210,61 @@
     <w:p>
       <w:pPr>
         <w:rPr>
-          <w:lang w:val="en-US"/>
-        </w:rPr>
-      </w:pPr>
-      <w:r>
-        <w:rPr>
-          <w:lang w:val="en-US"/>
-        </w:rPr>
-        <w:t xml:space="preserve">As a client, I want the network to be </w:t>
-      </w:r>
-      <w:r>
-        <w:rPr>
-          <w:lang w:val="en-US"/>
-        </w:rPr>
-        <w:t>accessible to users through most mobile devices</w:t>
-      </w:r>
-      <w:r>
-        <w:rPr>
+          <w:rFonts w:cstheme="minorHAnsi"/>
+          <w:lang w:val="en-US"/>
+        </w:rPr>
+      </w:pPr>
+      <w:r>
+        <w:rPr>
+          <w:rFonts w:cstheme="minorHAnsi"/>
+          <w:lang w:val="en-US"/>
+        </w:rPr>
+        <w:t>As a client, I want the network to be accessible to users through most mobile devices</w:t>
+      </w:r>
+      <w:r>
+        <w:rPr>
+          <w:rFonts w:cstheme="minorHAnsi"/>
           <w:lang w:val="en-US"/>
         </w:rPr>
         <w:t xml:space="preserve"> so that more users can make use of the application.</w:t>
       </w:r>
     </w:p>
     <w:p>
-      <w:r>
+      <w:pPr>
+        <w:rPr>
+          <w:rFonts w:cstheme="minorHAnsi"/>
+        </w:rPr>
+      </w:pPr>
+      <w:r>
+        <w:rPr>
+          <w:rFonts w:cstheme="minorHAnsi"/>
+        </w:rPr>
         <w:t xml:space="preserve">As a client, I want the network to handle over 500 users without decreasing </w:t>
       </w:r>
       <w:r>
+        <w:rPr>
+          <w:rFonts w:cstheme="minorHAnsi"/>
+        </w:rPr>
         <w:t>performance so that no user gets frustrated trying to use the application.</w:t>
       </w:r>
     </w:p>
-    <w:p/>
-    <w:p>
-      <w:pPr>
-        <w:rPr>
-          <w:b/>
-        </w:rPr>
-      </w:pPr>
-      <w:r>
-        <w:rPr>
+    <w:p>
+      <w:pPr>
+        <w:rPr>
+          <w:rFonts w:cstheme="minorHAnsi"/>
+        </w:rPr>
+      </w:pPr>
+    </w:p>
+    <w:p>
+      <w:pPr>
+        <w:rPr>
+          <w:rFonts w:cstheme="minorHAnsi"/>
+          <w:b/>
+        </w:rPr>
+      </w:pPr>
+      <w:r>
+        <w:rPr>
+          <w:rFonts w:cstheme="minorHAnsi"/>
           <w:b/>
         </w:rPr>
         <w:t>Application</w:t>
@@ -215,41 +273,20 @@
     <w:p>
       <w:pPr>
         <w:rPr>
-          <w:lang w:val="en-US"/>
-        </w:rPr>
-      </w:pPr>
-      <w:r>
-        <w:rPr>
-          <w:lang w:val="en-US"/>
-        </w:rPr>
-        <w:t>As a client, I want t</w:t>
-      </w:r>
-      <w:r>
-        <w:rPr>
-          <w:lang w:val="en-US"/>
-        </w:rPr>
-        <w:t xml:space="preserve">he </w:t>
-      </w:r>
-      <w:r>
-        <w:rPr>
-          <w:lang w:val="en-US"/>
-        </w:rPr>
-        <w:t xml:space="preserve">application to </w:t>
-      </w:r>
-      <w:r>
-        <w:rPr>
-          <w:lang w:val="en-US"/>
-        </w:rPr>
-        <w:t>handle requests from</w:t>
-      </w:r>
-      <w:r>
-        <w:rPr>
-          <w:lang w:val="en-US"/>
-        </w:rPr>
-        <w:t xml:space="preserve"> at least 500 users at one time without reducing performance</w:t>
-      </w:r>
-      <w:r>
-        <w:rPr>
+          <w:rFonts w:cstheme="minorHAnsi"/>
+          <w:lang w:val="en-US"/>
+        </w:rPr>
+      </w:pPr>
+      <w:r>
+        <w:rPr>
+          <w:rFonts w:cstheme="minorHAnsi"/>
+          <w:lang w:val="en-US"/>
+        </w:rPr>
+        <w:t>As a client, I want the application to handle requests from at least 500 users at one time without reducing performance</w:t>
+      </w:r>
+      <w:r>
+        <w:rPr>
+          <w:rFonts w:cstheme="minorHAnsi"/>
           <w:lang w:val="en-US"/>
         </w:rPr>
         <w:t xml:space="preserve"> so that a real-time sensation is preserved.</w:t>
@@ -258,35 +295,34 @@
     <w:p>
       <w:pPr>
         <w:rPr>
-          <w:lang w:val="en-US"/>
-        </w:rPr>
-      </w:pPr>
-      <w:r>
-        <w:rPr>
-          <w:lang w:val="en-US"/>
-        </w:rPr>
-        <w:t xml:space="preserve">As a client, I want the application to be </w:t>
-      </w:r>
-      <w:r>
-        <w:rPr>
-          <w:lang w:val="en-US"/>
-        </w:rPr>
-        <w:t>accessible to users through most mobile devices</w:t>
-      </w:r>
-      <w:r>
-        <w:rPr>
+          <w:rFonts w:cstheme="minorHAnsi"/>
+          <w:lang w:val="en-US"/>
+        </w:rPr>
+      </w:pPr>
+      <w:r>
+        <w:rPr>
+          <w:rFonts w:cstheme="minorHAnsi"/>
+          <w:lang w:val="en-US"/>
+        </w:rPr>
+        <w:t>As a client, I want the application to be accessible to users through most mobile devices</w:t>
+      </w:r>
+      <w:r>
+        <w:rPr>
+          <w:rFonts w:cstheme="minorHAnsi"/>
           <w:lang w:val="en-US"/>
         </w:rPr>
         <w:t xml:space="preserve"> so that more users can make use of the application.</w:t>
       </w:r>
       <w:r>
         <w:rPr>
+          <w:rFonts w:cstheme="minorHAnsi"/>
           <w:lang w:val="en-US"/>
         </w:rPr>
         <w:t xml:space="preserve"> </w:t>
       </w:r>
       <w:r>
         <w:rPr>
+          <w:rFonts w:cstheme="minorHAnsi"/>
           <w:b/>
           <w:lang w:val="en-US"/>
         </w:rPr>
@@ -294,12 +330,14 @@
       </w:r>
       <w:r>
         <w:rPr>
+          <w:rFonts w:cstheme="minorHAnsi"/>
           <w:b/>
         </w:rPr>
         <w:t>Infrastructure requirements</w:t>
       </w:r>
       <w:r>
         <w:rPr>
+          <w:rFonts w:cstheme="minorHAnsi"/>
           <w:b/>
           <w:lang w:val="en-US"/>
         </w:rPr>
@@ -309,23 +347,20 @@
     <w:p>
       <w:pPr>
         <w:rPr>
-          <w:lang w:val="en-US"/>
-        </w:rPr>
-      </w:pPr>
-      <w:r>
-        <w:rPr>
-          <w:lang w:val="en-US"/>
-        </w:rPr>
-        <w:t xml:space="preserve">As a client, the application </w:t>
-      </w:r>
-      <w:r>
-        <w:rPr>
-          <w:lang w:val="en-US"/>
-        </w:rPr>
-        <w:t xml:space="preserve">must be released on GPL </w:t>
-      </w:r>
-      <w:r>
-        <w:rPr>
+          <w:rFonts w:cstheme="minorHAnsi"/>
+          <w:lang w:val="en-US"/>
+        </w:rPr>
+      </w:pPr>
+      <w:r>
+        <w:rPr>
+          <w:rFonts w:cstheme="minorHAnsi"/>
+          <w:lang w:val="en-US"/>
+        </w:rPr>
+        <w:t xml:space="preserve">As a client, the application must be released on GPL </w:t>
+      </w:r>
+      <w:r>
+        <w:rPr>
+          <w:rFonts w:cstheme="minorHAnsi"/>
           <w:lang w:val="en-US"/>
         </w:rPr>
         <w:t>or another open-source license so that it can be further expanded by future groups.</w:t>
@@ -334,17 +369,20 @@
     <w:p>
       <w:pPr>
         <w:rPr>
-          <w:lang w:val="en-US"/>
-        </w:rPr>
-      </w:pPr>
-      <w:r>
-        <w:rPr>
+          <w:rFonts w:cstheme="minorHAnsi"/>
+          <w:lang w:val="en-US"/>
+        </w:rPr>
+      </w:pPr>
+      <w:r>
+        <w:rPr>
+          <w:rFonts w:cstheme="minorHAnsi"/>
           <w:lang w:val="en-US"/>
         </w:rPr>
         <w:t>As a client, I want the application to provide secur</w:t>
       </w:r>
       <w:r>
         <w:rPr>
+          <w:rFonts w:cstheme="minorHAnsi"/>
           <w:lang w:val="en-US"/>
         </w:rPr>
         <w:t>e connection to privilege users so their information is secure.</w:t>
@@ -353,18 +391,21 @@
     <w:p>
       <w:pPr>
         <w:rPr>
-          <w:lang w:val="en-US"/>
-        </w:rPr>
-      </w:pPr>
-    </w:p>
-    <w:p>
-      <w:pPr>
-        <w:rPr>
-          <w:b/>
-        </w:rPr>
-      </w:pPr>
-      <w:r>
-        <w:rPr>
+          <w:rFonts w:cstheme="minorHAnsi"/>
+          <w:lang w:val="en-US"/>
+        </w:rPr>
+      </w:pPr>
+    </w:p>
+    <w:p>
+      <w:pPr>
+        <w:rPr>
+          <w:rFonts w:cstheme="minorHAnsi"/>
+          <w:b/>
+        </w:rPr>
+      </w:pPr>
+      <w:r>
+        <w:rPr>
+          <w:rFonts w:cstheme="minorHAnsi"/>
           <w:b/>
         </w:rPr>
         <w:t>Backend:</w:t>
@@ -373,50 +414,42 @@
     <w:p>
       <w:pPr>
         <w:rPr>
-          <w:b/>
-        </w:rPr>
-      </w:pPr>
-      <w:r>
-        <w:rPr>
+          <w:rFonts w:cstheme="minorHAnsi"/>
+          <w:b/>
+        </w:rPr>
+      </w:pPr>
+      <w:r>
+        <w:rPr>
+          <w:rFonts w:cstheme="minorHAnsi"/>
           <w:lang w:val="en-US"/>
         </w:rPr>
         <w:t xml:space="preserve">As a client, I want the backend to be set up in less than </w:t>
       </w:r>
       <w:r>
         <w:rPr>
+          <w:rFonts w:cstheme="minorHAnsi"/>
           <w:lang w:val="en-US"/>
         </w:rPr>
         <w:t xml:space="preserve">3 hours so that It can be setup before the competition. </w:t>
       </w:r>
       <w:r>
         <w:rPr>
-          <w:b/>
-          <w:lang w:val="en-US"/>
-        </w:rPr>
-        <w:t>(</w:t>
-      </w:r>
-      <w:r>
-        <w:rPr>
-          <w:b/>
-          <w:lang w:val="en-US"/>
-        </w:rPr>
-        <w:t>compare</w:t>
-      </w:r>
-      <w:r>
-        <w:rPr>
-          <w:b/>
-          <w:lang w:val="en-US"/>
-        </w:rPr>
-        <w:t xml:space="preserve"> to </w:t>
-      </w:r>
-      <w:r>
-        <w:rPr>
+          <w:rFonts w:cstheme="minorHAnsi"/>
+          <w:b/>
+          <w:lang w:val="en-US"/>
+        </w:rPr>
+        <w:t xml:space="preserve">(compare to </w:t>
+      </w:r>
+      <w:r>
+        <w:rPr>
+          <w:rFonts w:cstheme="minorHAnsi"/>
           <w:b/>
         </w:rPr>
         <w:t>Infrastructure requirements</w:t>
       </w:r>
       <w:r>
         <w:rPr>
+          <w:rFonts w:cstheme="minorHAnsi"/>
           <w:b/>
           <w:lang w:val="en-US"/>
         </w:rPr>
@@ -424,39 +457,55 @@
       </w:r>
     </w:p>
     <w:p>
-      <w:r>
+      <w:pPr>
+        <w:rPr>
+          <w:rFonts w:cstheme="minorHAnsi"/>
+        </w:rPr>
+      </w:pPr>
+      <w:r>
+        <w:rPr>
+          <w:rFonts w:cstheme="minorHAnsi"/>
+        </w:rPr>
         <w:t>As a client, I want the backend ope</w:t>
       </w:r>
       <w:r>
+        <w:rPr>
+          <w:rFonts w:cstheme="minorHAnsi"/>
+        </w:rPr>
         <w:t>rational system to run on Linux so that no proprietary licence is needed.</w:t>
       </w:r>
     </w:p>
     <w:p>
       <w:pPr>
         <w:rPr>
-          <w:lang w:val="en-US"/>
-        </w:rPr>
-      </w:pPr>
-      <w:r>
-        <w:rPr>
+          <w:rFonts w:cstheme="minorHAnsi"/>
+          <w:lang w:val="en-US"/>
+        </w:rPr>
+      </w:pPr>
+      <w:r>
+        <w:rPr>
+          <w:rFonts w:cstheme="minorHAnsi"/>
           <w:lang w:val="en-US"/>
         </w:rPr>
         <w:t xml:space="preserve">As a client, I want the </w:t>
       </w:r>
       <w:r>
         <w:rPr>
+          <w:rFonts w:cstheme="minorHAnsi"/>
           <w:lang w:val="en-US"/>
         </w:rPr>
         <w:t>database to support concurrency so that real time fea</w:t>
       </w:r>
       <w:r>
         <w:rPr>
+          <w:rFonts w:cstheme="minorHAnsi"/>
           <w:lang w:val="en-US"/>
         </w:rPr>
         <w:t>t</w:t>
       </w:r>
       <w:r>
         <w:rPr>
+          <w:rFonts w:cstheme="minorHAnsi"/>
           <w:lang w:val="en-US"/>
         </w:rPr>
         <w:t>ure can be achieved.</w:t>
@@ -467,26 +516,27 @@
         <w:rPr>
           <w:rFonts w:cstheme="minorHAnsi"/>
           <w:b/>
-          <w:sz w:val="24"/>
-          <w:szCs w:val="24"/>
-        </w:rPr>
-      </w:pPr>
-    </w:p>
-    <w:p>
-      <w:pPr>
-        <w:rPr>
-          <w:b/>
-        </w:rPr>
-      </w:pPr>
-    </w:p>
-    <w:p>
-      <w:pPr>
-        <w:rPr>
-          <w:b/>
-        </w:rPr>
-      </w:pPr>
-      <w:r>
-        <w:rPr>
+        </w:rPr>
+      </w:pPr>
+    </w:p>
+    <w:p>
+      <w:pPr>
+        <w:rPr>
+          <w:rFonts w:cstheme="minorHAnsi"/>
+          <w:b/>
+        </w:rPr>
+      </w:pPr>
+    </w:p>
+    <w:p>
+      <w:pPr>
+        <w:rPr>
+          <w:rFonts w:cstheme="minorHAnsi"/>
+          <w:b/>
+        </w:rPr>
+      </w:pPr>
+      <w:r>
+        <w:rPr>
+          <w:rFonts w:cstheme="minorHAnsi"/>
           <w:b/>
         </w:rPr>
         <w:lastRenderedPageBreak/>
@@ -494,12 +544,28 @@
       </w:r>
     </w:p>
     <w:p>
-      <w:r>
+      <w:pPr>
+        <w:rPr>
+          <w:rFonts w:cstheme="minorHAnsi"/>
+        </w:rPr>
+      </w:pPr>
+      <w:r>
+        <w:rPr>
+          <w:rFonts w:cstheme="minorHAnsi"/>
+        </w:rPr>
         <w:t>Unable to create all database user stories without overlapping with the other domains. The database diagrams provide the tables needed to build the application. The database should be created as features are developed.</w:t>
       </w:r>
     </w:p>
     <w:p>
-      <w:r>
+      <w:pPr>
+        <w:rPr>
+          <w:rFonts w:cstheme="minorHAnsi"/>
+        </w:rPr>
+      </w:pPr>
+      <w:r>
+        <w:rPr>
+          <w:rFonts w:cstheme="minorHAnsi"/>
+        </w:rPr>
         <w:t>As a client, I want that the database store:</w:t>
       </w:r>
     </w:p>
@@ -510,8 +576,14 @@
           <w:ilvl w:val="0"/>
           <w:numId w:val="1"/>
         </w:numPr>
-      </w:pPr>
-      <w:r>
+        <w:rPr>
+          <w:rFonts w:cstheme="minorHAnsi"/>
+        </w:rPr>
+      </w:pPr>
+      <w:r>
+        <w:rPr>
+          <w:rFonts w:cstheme="minorHAnsi"/>
+        </w:rPr>
         <w:t>a list of teams in the competition.</w:t>
       </w:r>
     </w:p>
@@ -522,8 +594,14 @@
           <w:ilvl w:val="0"/>
           <w:numId w:val="1"/>
         </w:numPr>
-      </w:pPr>
-      <w:r>
+        <w:rPr>
+          <w:rFonts w:cstheme="minorHAnsi"/>
+        </w:rPr>
+      </w:pPr>
+      <w:r>
+        <w:rPr>
+          <w:rFonts w:cstheme="minorHAnsi"/>
+        </w:rPr>
         <w:t>the answers for each team.</w:t>
       </w:r>
     </w:p>
@@ -534,8 +612,14 @@
           <w:ilvl w:val="0"/>
           <w:numId w:val="1"/>
         </w:numPr>
-      </w:pPr>
-      <w:r>
+        <w:rPr>
+          <w:rFonts w:cstheme="minorHAnsi"/>
+        </w:rPr>
+      </w:pPr>
+      <w:r>
+        <w:rPr>
+          <w:rFonts w:cstheme="minorHAnsi"/>
+        </w:rPr>
         <w:t>the score for each team</w:t>
       </w:r>
     </w:p>
@@ -546,8 +630,14 @@
           <w:ilvl w:val="0"/>
           <w:numId w:val="1"/>
         </w:numPr>
-      </w:pPr>
-      <w:r>
+        <w:rPr>
+          <w:rFonts w:cstheme="minorHAnsi"/>
+        </w:rPr>
+      </w:pPr>
+      <w:r>
+        <w:rPr>
+          <w:rFonts w:cstheme="minorHAnsi"/>
+        </w:rPr>
         <w:t>the number of passes for each team.</w:t>
       </w:r>
     </w:p>
@@ -558,8 +648,14 @@
           <w:ilvl w:val="0"/>
           <w:numId w:val="1"/>
         </w:numPr>
-      </w:pPr>
-      <w:r>
+        <w:rPr>
+          <w:rFonts w:cstheme="minorHAnsi"/>
+        </w:rPr>
+      </w:pPr>
+      <w:r>
+        <w:rPr>
+          <w:rFonts w:cstheme="minorHAnsi"/>
+        </w:rPr>
         <w:t>timestamps for correctly answered questions.</w:t>
       </w:r>
     </w:p>
@@ -570,18 +666,40 @@
           <w:ilvl w:val="0"/>
           <w:numId w:val="1"/>
         </w:numPr>
-      </w:pPr>
-      <w:r>
+        <w:rPr>
+          <w:rFonts w:cstheme="minorHAnsi"/>
+        </w:rPr>
+      </w:pPr>
+      <w:r>
+        <w:rPr>
+          <w:rFonts w:cstheme="minorHAnsi"/>
+        </w:rPr>
         <w:t>login credentials for privileged users</w:t>
       </w:r>
     </w:p>
     <w:p>
-      <w:r>
+      <w:pPr>
+        <w:rPr>
+          <w:rFonts w:cstheme="minorHAnsi"/>
+        </w:rPr>
+      </w:pPr>
+      <w:r>
+        <w:rPr>
+          <w:rFonts w:cstheme="minorHAnsi"/>
+        </w:rPr>
         <w:t>As a client, I want a team of a competition to be assigned to one marker only.</w:t>
       </w:r>
     </w:p>
     <w:p>
-      <w:r>
+      <w:pPr>
+        <w:rPr>
+          <w:rFonts w:cstheme="minorHAnsi"/>
+        </w:rPr>
+      </w:pPr>
+      <w:r>
+        <w:rPr>
+          <w:rFonts w:cstheme="minorHAnsi"/>
+        </w:rPr>
         <w:t>As client, I want to store the start time of each competition so we can run a countdown.</w:t>
       </w:r>
     </w:p>
@@ -590,26 +708,20 @@
         <w:rPr>
           <w:rFonts w:cstheme="minorHAnsi"/>
           <w:b/>
-          <w:sz w:val="24"/>
-          <w:szCs w:val="24"/>
-        </w:rPr>
-      </w:pPr>
-    </w:p>
-    <w:p>
-      <w:pPr>
-        <w:rPr>
-          <w:rFonts w:cstheme="minorHAnsi"/>
-          <w:b/>
-          <w:sz w:val="24"/>
-          <w:szCs w:val="24"/>
-        </w:rPr>
-      </w:pPr>
-      <w:r>
-        <w:rPr>
-          <w:rFonts w:cstheme="minorHAnsi"/>
-          <w:b/>
-          <w:sz w:val="24"/>
-          <w:szCs w:val="24"/>
+        </w:rPr>
+      </w:pPr>
+    </w:p>
+    <w:p>
+      <w:pPr>
+        <w:rPr>
+          <w:rFonts w:cstheme="minorHAnsi"/>
+          <w:b/>
+        </w:rPr>
+      </w:pPr>
+      <w:r>
+        <w:rPr>
+          <w:rFonts w:cstheme="minorHAnsi"/>
+          <w:b/>
         </w:rPr>
         <w:t>Admin User Stories:</w:t>
       </w:r>
@@ -618,15 +730,11 @@
       <w:pPr>
         <w:rPr>
           <w:rFonts w:cstheme="minorHAnsi"/>
-          <w:sz w:val="24"/>
-          <w:szCs w:val="24"/>
-        </w:rPr>
-      </w:pPr>
-      <w:r>
-        <w:rPr>
-          <w:rFonts w:cstheme="minorHAnsi"/>
-          <w:sz w:val="24"/>
-          <w:szCs w:val="24"/>
+        </w:rPr>
+      </w:pPr>
+      <w:r>
+        <w:rPr>
+          <w:rFonts w:cstheme="minorHAnsi"/>
         </w:rPr>
         <w:t xml:space="preserve">As an admin, I want to log in so that I can access my account. </w:t>
       </w:r>
@@ -635,15 +743,11 @@
       <w:pPr>
         <w:rPr>
           <w:rFonts w:cstheme="minorHAnsi"/>
-          <w:sz w:val="24"/>
-          <w:szCs w:val="24"/>
-        </w:rPr>
-      </w:pPr>
-      <w:r>
-        <w:rPr>
-          <w:rFonts w:cstheme="minorHAnsi"/>
-          <w:sz w:val="24"/>
-          <w:szCs w:val="24"/>
+        </w:rPr>
+      </w:pPr>
+      <w:r>
+        <w:rPr>
+          <w:rFonts w:cstheme="minorHAnsi"/>
         </w:rPr>
         <w:t>As an admin, I want to be able to log out so that no one else can access the account when I am not using it.</w:t>
       </w:r>
@@ -652,15 +756,11 @@
       <w:pPr>
         <w:rPr>
           <w:rFonts w:cstheme="minorHAnsi"/>
-          <w:sz w:val="24"/>
-          <w:szCs w:val="24"/>
-        </w:rPr>
-      </w:pPr>
-      <w:r>
-        <w:rPr>
-          <w:rFonts w:cstheme="minorHAnsi"/>
-          <w:sz w:val="24"/>
-          <w:szCs w:val="24"/>
+        </w:rPr>
+      </w:pPr>
+      <w:r>
+        <w:rPr>
+          <w:rFonts w:cstheme="minorHAnsi"/>
         </w:rPr>
         <w:t>As an admin, I want to create a competition so that teams can be added to it.</w:t>
       </w:r>
@@ -669,15 +769,11 @@
       <w:pPr>
         <w:rPr>
           <w:rFonts w:cstheme="minorHAnsi"/>
-          <w:sz w:val="24"/>
-          <w:szCs w:val="24"/>
-        </w:rPr>
-      </w:pPr>
-      <w:r>
-        <w:rPr>
-          <w:rFonts w:cstheme="minorHAnsi"/>
-          <w:sz w:val="24"/>
-          <w:szCs w:val="24"/>
+        </w:rPr>
+      </w:pPr>
+      <w:r>
+        <w:rPr>
+          <w:rFonts w:cstheme="minorHAnsi"/>
         </w:rPr>
         <w:t>As an admin, I want to add teams to the system so that I can setup the competition.</w:t>
       </w:r>
@@ -686,32 +782,93 @@
       <w:pPr>
         <w:rPr>
           <w:rFonts w:cstheme="minorHAnsi"/>
-          <w:sz w:val="24"/>
-          <w:szCs w:val="24"/>
-        </w:rPr>
-      </w:pPr>
-      <w:r>
-        <w:rPr>
-          <w:rFonts w:cstheme="minorHAnsi"/>
-          <w:sz w:val="24"/>
-          <w:szCs w:val="24"/>
-        </w:rPr>
-        <w:t>As an admin, I want to the option to delete/remove a team so I can modify the competition.</w:t>
-      </w:r>
-    </w:p>
-    <w:p>
-      <w:pPr>
-        <w:rPr>
-          <w:rFonts w:cstheme="minorHAnsi"/>
-          <w:sz w:val="24"/>
-          <w:szCs w:val="24"/>
-        </w:rPr>
-      </w:pPr>
-      <w:r>
-        <w:rPr>
-          <w:rFonts w:cstheme="minorHAnsi"/>
-          <w:sz w:val="24"/>
-          <w:szCs w:val="24"/>
+        </w:rPr>
+      </w:pPr>
+      <w:r>
+        <w:rPr>
+          <w:rFonts w:cstheme="minorHAnsi"/>
+        </w:rPr>
+        <w:t>As an admin, I want to edit teams in the system so that their details can be modified.</w:t>
+      </w:r>
+    </w:p>
+    <w:p>
+      <w:pPr>
+        <w:rPr>
+          <w:rFonts w:cstheme="minorHAnsi"/>
+        </w:rPr>
+      </w:pPr>
+      <w:r>
+        <w:rPr>
+          <w:rFonts w:cstheme="minorHAnsi"/>
+        </w:rPr>
+        <w:t>As an admin, I want to assign teams to a competition so that they can be marked and spectated.</w:t>
+      </w:r>
+    </w:p>
+    <w:p>
+      <w:pPr>
+        <w:rPr>
+          <w:rFonts w:cstheme="minorHAnsi"/>
+        </w:rPr>
+      </w:pPr>
+      <w:r>
+        <w:rPr>
+          <w:rFonts w:cstheme="minorHAnsi"/>
+        </w:rPr>
+        <w:t>As an admin, I want to</w:t>
+      </w:r>
+      <w:r>
+        <w:rPr>
+          <w:rFonts w:cstheme="minorHAnsi"/>
+        </w:rPr>
+        <w:t xml:space="preserve"> be able </w:t>
+      </w:r>
+      <w:r>
+        <w:rPr>
+          <w:rFonts w:cstheme="minorHAnsi"/>
+        </w:rPr>
+        <w:t>to remove a team</w:t>
+      </w:r>
+      <w:r>
+        <w:rPr>
+          <w:rFonts w:cstheme="minorHAnsi"/>
+        </w:rPr>
+        <w:t xml:space="preserve"> from a competition</w:t>
+      </w:r>
+      <w:r>
+        <w:rPr>
+          <w:rFonts w:cstheme="minorHAnsi"/>
+        </w:rPr>
+        <w:t xml:space="preserve"> so </w:t>
+      </w:r>
+      <w:r>
+        <w:rPr>
+          <w:rFonts w:cstheme="minorHAnsi"/>
+        </w:rPr>
+        <w:t>they are no longer part of the competition.</w:t>
+      </w:r>
+    </w:p>
+    <w:p>
+      <w:pPr>
+        <w:rPr>
+          <w:rFonts w:cstheme="minorHAnsi"/>
+        </w:rPr>
+      </w:pPr>
+      <w:r>
+        <w:rPr>
+          <w:rFonts w:cstheme="minorHAnsi"/>
+        </w:rPr>
+        <w:t>As an admin, I want to be able to delete a team from the database.</w:t>
+      </w:r>
+    </w:p>
+    <w:p>
+      <w:pPr>
+        <w:rPr>
+          <w:rFonts w:cstheme="minorHAnsi"/>
+        </w:rPr>
+      </w:pPr>
+      <w:r>
+        <w:rPr>
+          <w:rFonts w:cstheme="minorHAnsi"/>
         </w:rPr>
         <w:t>As an admin, I want to be able to start a competition so that the teams can begin competing.</w:t>
       </w:r>
@@ -720,15 +877,11 @@
       <w:pPr>
         <w:rPr>
           <w:rFonts w:cstheme="minorHAnsi"/>
-          <w:sz w:val="24"/>
-          <w:szCs w:val="24"/>
-        </w:rPr>
-      </w:pPr>
-      <w:r>
-        <w:rPr>
-          <w:rFonts w:cstheme="minorHAnsi"/>
-          <w:sz w:val="24"/>
-          <w:szCs w:val="24"/>
+        </w:rPr>
+      </w:pPr>
+      <w:r>
+        <w:rPr>
+          <w:rFonts w:cstheme="minorHAnsi"/>
         </w:rPr>
         <w:t>As an admin, I want to be able to delete a competition so that it can be removed if it is not going to be used any longer.</w:t>
       </w:r>
@@ -736,25 +889,61 @@
     <w:p>
       <w:pPr>
         <w:rPr>
-          <w:lang w:val="en-US"/>
-        </w:rPr>
-      </w:pPr>
-    </w:p>
-    <w:p>
-      <w:pPr>
-        <w:rPr>
-          <w:rFonts w:cstheme="minorHAnsi"/>
-          <w:b/>
-          <w:sz w:val="24"/>
-          <w:szCs w:val="24"/>
-        </w:rPr>
-      </w:pPr>
-      <w:r>
-        <w:rPr>
-          <w:rFonts w:cstheme="minorHAnsi"/>
-          <w:b/>
-          <w:sz w:val="24"/>
-          <w:szCs w:val="24"/>
+          <w:rFonts w:cstheme="minorHAnsi"/>
+        </w:rPr>
+      </w:pPr>
+      <w:r>
+        <w:rPr>
+          <w:rFonts w:cstheme="minorHAnsi"/>
+        </w:rPr>
+        <w:t>As an admin, I want to be able to add privileged users to the system.</w:t>
+      </w:r>
+    </w:p>
+    <w:p>
+      <w:pPr>
+        <w:rPr>
+          <w:rFonts w:cstheme="minorHAnsi"/>
+        </w:rPr>
+      </w:pPr>
+      <w:r>
+        <w:rPr>
+          <w:rFonts w:cstheme="minorHAnsi"/>
+        </w:rPr>
+        <w:t>As an admin, I want to be able to edit privileged user details in the system so that their details can be modified.</w:t>
+      </w:r>
+    </w:p>
+    <w:p>
+      <w:pPr>
+        <w:rPr>
+          <w:rFonts w:cstheme="minorHAnsi"/>
+        </w:rPr>
+      </w:pPr>
+      <w:r>
+        <w:rPr>
+          <w:rFonts w:cstheme="minorHAnsi"/>
+        </w:rPr>
+        <w:t>As an admin, I want to be able to remove privileged users from the system so that they no longer have access to the system.</w:t>
+      </w:r>
+    </w:p>
+    <w:p>
+      <w:pPr>
+        <w:rPr>
+          <w:rFonts w:cstheme="minorHAnsi"/>
+          <w:lang w:val="en-US"/>
+        </w:rPr>
+      </w:pPr>
+    </w:p>
+    <w:p>
+      <w:pPr>
+        <w:rPr>
+          <w:rFonts w:cstheme="minorHAnsi"/>
+          <w:b/>
+        </w:rPr>
+      </w:pPr>
+      <w:r>
+        <w:rPr>
+          <w:rFonts w:cstheme="minorHAnsi"/>
+          <w:b/>
         </w:rPr>
         <w:t>Marker User Stories:</w:t>
       </w:r>
@@ -763,32 +952,37 @@
       <w:pPr>
         <w:rPr>
           <w:rFonts w:cstheme="minorHAnsi"/>
-          <w:sz w:val="24"/>
-          <w:szCs w:val="24"/>
-        </w:rPr>
-      </w:pPr>
-      <w:r>
-        <w:rPr>
-          <w:rFonts w:cstheme="minorHAnsi"/>
-          <w:sz w:val="24"/>
-          <w:szCs w:val="24"/>
-        </w:rPr>
-        <w:t>As a marker, I want to enter login credentials to login so that access to my account is secured.</w:t>
-      </w:r>
-    </w:p>
-    <w:p>
-      <w:pPr>
-        <w:rPr>
-          <w:rFonts w:cstheme="minorHAnsi"/>
-          <w:sz w:val="24"/>
-          <w:szCs w:val="24"/>
-        </w:rPr>
-      </w:pPr>
-      <w:r>
-        <w:rPr>
-          <w:rFonts w:cstheme="minorHAnsi"/>
-          <w:sz w:val="24"/>
-          <w:szCs w:val="24"/>
+        </w:rPr>
+      </w:pPr>
+      <w:r>
+        <w:rPr>
+          <w:rFonts w:cstheme="minorHAnsi"/>
+        </w:rPr>
+        <w:lastRenderedPageBreak/>
+        <w:t xml:space="preserve">As a marker, I want to enter login credentials to </w:t>
+      </w:r>
+      <w:r>
+        <w:rPr>
+          <w:rFonts w:cstheme="minorHAnsi"/>
+        </w:rPr>
+        <w:t>log in</w:t>
+      </w:r>
+      <w:r>
+        <w:rPr>
+          <w:rFonts w:cstheme="minorHAnsi"/>
+        </w:rPr>
+        <w:t xml:space="preserve"> so that access to my account is secured.</w:t>
+      </w:r>
+    </w:p>
+    <w:p>
+      <w:pPr>
+        <w:rPr>
+          <w:rFonts w:cstheme="minorHAnsi"/>
+        </w:rPr>
+      </w:pPr>
+      <w:r>
+        <w:rPr>
+          <w:rFonts w:cstheme="minorHAnsi"/>
         </w:rPr>
         <w:t>As a marker, I want to be able to log out so that no one else can access the account when I am not using it.</w:t>
       </w:r>
@@ -797,33 +991,13 @@
       <w:pPr>
         <w:rPr>
           <w:rFonts w:cstheme="minorHAnsi"/>
-          <w:sz w:val="24"/>
-          <w:szCs w:val="24"/>
-        </w:rPr>
-      </w:pPr>
-      <w:r>
-        <w:rPr>
-          <w:rFonts w:cstheme="minorHAnsi"/>
-          <w:sz w:val="24"/>
-          <w:szCs w:val="24"/>
-        </w:rPr>
-        <w:t>As a marker, I want to be ab</w:t>
-      </w:r>
-      <w:r>
-        <w:rPr>
-          <w:rFonts w:cstheme="minorHAnsi"/>
-          <w:sz w:val="24"/>
-          <w:szCs w:val="24"/>
-        </w:rPr>
-        <w:t xml:space="preserve">le to select the team to mark </w:t>
-      </w:r>
-      <w:r>
-        <w:rPr>
-          <w:rFonts w:cstheme="minorHAnsi"/>
-          <w:sz w:val="24"/>
-          <w:szCs w:val="24"/>
-        </w:rPr>
-        <w:t>when I login to my account so I can choose between the teams assigned to me.</w:t>
+        </w:rPr>
+      </w:pPr>
+      <w:r>
+        <w:rPr>
+          <w:rFonts w:cstheme="minorHAnsi"/>
+        </w:rPr>
+        <w:t>As a marker, I want to be able to select the team to mark when I login to my account so I can choose between the teams assigned to me.</w:t>
       </w:r>
     </w:p>
     <w:p>
@@ -835,15 +1009,11 @@
         </w:numPr>
         <w:rPr>
           <w:rFonts w:cstheme="minorHAnsi"/>
-          <w:sz w:val="24"/>
-          <w:szCs w:val="24"/>
-        </w:rPr>
-      </w:pPr>
-      <w:r>
-        <w:rPr>
-          <w:rFonts w:cstheme="minorHAnsi"/>
-          <w:sz w:val="24"/>
-          <w:szCs w:val="24"/>
+        </w:rPr>
+      </w:pPr>
+      <w:r>
+        <w:rPr>
+          <w:rFonts w:cstheme="minorHAnsi"/>
         </w:rPr>
         <w:t>As a marker, I want to be able to select teams from a drop-box menu so that I don’t have to type</w:t>
       </w:r>
@@ -857,42 +1027,13 @@
         </w:numPr>
         <w:rPr>
           <w:rFonts w:cstheme="minorHAnsi"/>
-          <w:sz w:val="24"/>
-          <w:szCs w:val="24"/>
-        </w:rPr>
-      </w:pPr>
-      <w:r>
-        <w:rPr>
-          <w:rFonts w:cstheme="minorHAnsi"/>
-          <w:sz w:val="24"/>
-          <w:szCs w:val="24"/>
-        </w:rPr>
-        <w:lastRenderedPageBreak/>
-        <w:t xml:space="preserve">As a marker, I want to be able to select teams </w:t>
-      </w:r>
-      <w:r>
-        <w:rPr>
-          <w:rFonts w:cstheme="minorHAnsi"/>
-          <w:sz w:val="24"/>
-          <w:szCs w:val="24"/>
-        </w:rPr>
-        <w:t>using a search bar</w:t>
-      </w:r>
-      <w:r>
-        <w:rPr>
-          <w:rFonts w:cstheme="minorHAnsi"/>
-          <w:sz w:val="24"/>
-          <w:szCs w:val="24"/>
-        </w:rPr>
-        <w:t xml:space="preserve"> so that I </w:t>
-      </w:r>
-      <w:r>
-        <w:rPr>
-          <w:rFonts w:cstheme="minorHAnsi"/>
-          <w:sz w:val="24"/>
-          <w:szCs w:val="24"/>
-        </w:rPr>
-        <w:t>can quickly type and find the team I want to mar.</w:t>
+        </w:rPr>
+      </w:pPr>
+      <w:r>
+        <w:rPr>
+          <w:rFonts w:cstheme="minorHAnsi"/>
+        </w:rPr>
+        <w:t>As a marker, I want to be able to select teams using a search bar so that I can quickly type and find the team I want to mar.</w:t>
       </w:r>
     </w:p>
     <w:p>
@@ -901,24 +1042,18 @@
         <w:ind w:left="1080"/>
         <w:rPr>
           <w:rFonts w:cstheme="minorHAnsi"/>
-          <w:sz w:val="24"/>
-          <w:szCs w:val="24"/>
-        </w:rPr>
-      </w:pPr>
-    </w:p>
-    <w:p>
-      <w:pPr>
-        <w:rPr>
-          <w:rFonts w:cstheme="minorHAnsi"/>
-          <w:sz w:val="24"/>
-          <w:szCs w:val="24"/>
-        </w:rPr>
-      </w:pPr>
-      <w:r>
-        <w:rPr>
-          <w:rFonts w:cstheme="minorHAnsi"/>
-          <w:sz w:val="24"/>
-          <w:szCs w:val="24"/>
+        </w:rPr>
+      </w:pPr>
+    </w:p>
+    <w:p>
+      <w:pPr>
+        <w:rPr>
+          <w:rFonts w:cstheme="minorHAnsi"/>
+        </w:rPr>
+      </w:pPr>
+      <w:r>
+        <w:rPr>
+          <w:rFonts w:cstheme="minorHAnsi"/>
         </w:rPr>
         <w:t xml:space="preserve">As a marker, I want to be able to </w:t>
       </w:r>
@@ -926,65 +1061,25 @@
         <w:rPr>
           <w:rFonts w:cstheme="minorHAnsi"/>
           <w:b/>
-          <w:sz w:val="24"/>
-          <w:szCs w:val="24"/>
         </w:rPr>
         <w:t xml:space="preserve">deselect </w:t>
       </w:r>
       <w:r>
         <w:rPr>
           <w:rFonts w:cstheme="minorHAnsi"/>
-          <w:sz w:val="24"/>
-          <w:szCs w:val="24"/>
-        </w:rPr>
-        <w:t>any</w:t>
-      </w:r>
-      <w:r>
-        <w:rPr>
-          <w:rFonts w:cstheme="minorHAnsi"/>
-          <w:sz w:val="24"/>
-          <w:szCs w:val="24"/>
-        </w:rPr>
-        <w:t xml:space="preserve"> team </w:t>
-      </w:r>
-      <w:r>
-        <w:rPr>
-          <w:rFonts w:cstheme="minorHAnsi"/>
-          <w:sz w:val="24"/>
-          <w:szCs w:val="24"/>
-        </w:rPr>
-        <w:t>that I have chosen to mark</w:t>
-      </w:r>
-      <w:r>
-        <w:rPr>
-          <w:rFonts w:cstheme="minorHAnsi"/>
-          <w:sz w:val="24"/>
-          <w:szCs w:val="24"/>
-        </w:rPr>
-        <w:t xml:space="preserve"> so </w:t>
-      </w:r>
-      <w:r>
-        <w:rPr>
-          <w:rFonts w:cstheme="minorHAnsi"/>
-          <w:sz w:val="24"/>
-          <w:szCs w:val="24"/>
-        </w:rPr>
-        <w:t>that other markers can select that team to mark.</w:t>
-      </w:r>
-    </w:p>
-    <w:p>
-      <w:pPr>
-        <w:rPr>
-          <w:rFonts w:cstheme="minorHAnsi"/>
-          <w:sz w:val="24"/>
-          <w:szCs w:val="24"/>
-        </w:rPr>
-      </w:pPr>
-      <w:r>
-        <w:rPr>
-          <w:rFonts w:cstheme="minorHAnsi"/>
-          <w:sz w:val="24"/>
-          <w:szCs w:val="24"/>
+        </w:rPr>
+        <w:t>any team that I have chosen to mark so that other markers can select that team to mark.</w:t>
+      </w:r>
+    </w:p>
+    <w:p>
+      <w:pPr>
+        <w:rPr>
+          <w:rFonts w:cstheme="minorHAnsi"/>
+        </w:rPr>
+      </w:pPr>
+      <w:r>
+        <w:rPr>
+          <w:rFonts w:cstheme="minorHAnsi"/>
         </w:rPr>
         <w:t>As a marker, I want to be able to interchange between my selected teams to mark so that I can efficiently mark each team without delays.</w:t>
       </w:r>
@@ -993,15 +1088,11 @@
       <w:pPr>
         <w:rPr>
           <w:rFonts w:cstheme="minorHAnsi"/>
-          <w:sz w:val="24"/>
-          <w:szCs w:val="24"/>
-        </w:rPr>
-      </w:pPr>
-      <w:r>
-        <w:rPr>
-          <w:rFonts w:cstheme="minorHAnsi"/>
-          <w:sz w:val="24"/>
-          <w:szCs w:val="24"/>
+        </w:rPr>
+      </w:pPr>
+      <w:r>
+        <w:rPr>
+          <w:rFonts w:cstheme="minorHAnsi"/>
         </w:rPr>
         <w:t>As a marker, I want that only myself can mark a specific team so that there is no confusion.</w:t>
       </w:r>
@@ -1010,39 +1101,29 @@
       <w:pPr>
         <w:rPr>
           <w:rFonts w:cstheme="minorHAnsi"/>
-          <w:sz w:val="24"/>
-          <w:szCs w:val="24"/>
-        </w:rPr>
-      </w:pPr>
-      <w:r>
-        <w:rPr>
-          <w:rFonts w:cstheme="minorHAnsi"/>
-          <w:sz w:val="24"/>
-          <w:szCs w:val="24"/>
+        </w:rPr>
+      </w:pPr>
+      <w:r>
+        <w:rPr>
+          <w:rFonts w:cstheme="minorHAnsi"/>
         </w:rPr>
         <w:t xml:space="preserve">As a marker, I want to enter a correctly answered question </w:t>
       </w:r>
       <w:r>
         <w:rPr>
           <w:rFonts w:cstheme="minorHAnsi"/>
-          <w:sz w:val="24"/>
-          <w:szCs w:val="24"/>
         </w:rPr>
         <w:t xml:space="preserve">for a team </w:t>
       </w:r>
       <w:r>
         <w:rPr>
           <w:rFonts w:cstheme="minorHAnsi"/>
-          <w:sz w:val="24"/>
-          <w:szCs w:val="24"/>
         </w:rPr>
         <w:t xml:space="preserve">so that </w:t>
       </w:r>
       <w:r>
         <w:rPr>
           <w:rFonts w:cstheme="minorHAnsi"/>
-          <w:sz w:val="24"/>
-          <w:szCs w:val="24"/>
         </w:rPr>
         <w:t>score is updated correctly.</w:t>
       </w:r>
@@ -1051,39 +1132,29 @@
       <w:pPr>
         <w:rPr>
           <w:rFonts w:cstheme="minorHAnsi"/>
-          <w:sz w:val="24"/>
-          <w:szCs w:val="24"/>
-        </w:rPr>
-      </w:pPr>
-      <w:r>
-        <w:rPr>
-          <w:rFonts w:cstheme="minorHAnsi"/>
-          <w:sz w:val="24"/>
-          <w:szCs w:val="24"/>
+        </w:rPr>
+      </w:pPr>
+      <w:r>
+        <w:rPr>
+          <w:rFonts w:cstheme="minorHAnsi"/>
         </w:rPr>
         <w:t xml:space="preserve">As a marker, I </w:t>
       </w:r>
       <w:r>
         <w:rPr>
           <w:rFonts w:cstheme="minorHAnsi"/>
-          <w:sz w:val="24"/>
-          <w:szCs w:val="24"/>
         </w:rPr>
         <w:t xml:space="preserve">want to undo my previous action so that I can </w:t>
       </w:r>
       <w:r>
         <w:rPr>
           <w:rFonts w:cstheme="minorHAnsi"/>
-          <w:sz w:val="24"/>
-          <w:szCs w:val="24"/>
         </w:rPr>
         <w:t>reverse</w:t>
       </w:r>
       <w:r>
         <w:rPr>
           <w:rFonts w:cstheme="minorHAnsi"/>
-          <w:sz w:val="24"/>
-          <w:szCs w:val="24"/>
         </w:rPr>
         <w:t xml:space="preserve"> my erroneous inputs.</w:t>
       </w:r>
@@ -1092,79 +1163,59 @@
       <w:pPr>
         <w:rPr>
           <w:rFonts w:cstheme="minorHAnsi"/>
-          <w:sz w:val="24"/>
-          <w:szCs w:val="24"/>
-        </w:rPr>
-      </w:pPr>
-      <w:r>
-        <w:rPr>
-          <w:rFonts w:cstheme="minorHAnsi"/>
-          <w:sz w:val="24"/>
-          <w:szCs w:val="24"/>
+        </w:rPr>
+      </w:pPr>
+      <w:r>
+        <w:rPr>
+          <w:rFonts w:cstheme="minorHAnsi"/>
         </w:rPr>
         <w:t xml:space="preserve">As a marker, I want to </w:t>
       </w:r>
       <w:r>
         <w:rPr>
           <w:rFonts w:cstheme="minorHAnsi"/>
-          <w:sz w:val="24"/>
-          <w:szCs w:val="24"/>
         </w:rPr>
         <w:t>be able to pass a</w:t>
       </w:r>
       <w:r>
         <w:rPr>
           <w:rFonts w:cstheme="minorHAnsi"/>
-          <w:sz w:val="24"/>
-          <w:szCs w:val="24"/>
         </w:rPr>
         <w:t xml:space="preserve"> question</w:t>
       </w:r>
       <w:r>
         <w:rPr>
           <w:rFonts w:cstheme="minorHAnsi"/>
-          <w:sz w:val="24"/>
-          <w:szCs w:val="24"/>
         </w:rPr>
         <w:t xml:space="preserve"> to a team</w:t>
       </w:r>
       <w:r>
         <w:rPr>
           <w:rFonts w:cstheme="minorHAnsi"/>
-          <w:sz w:val="24"/>
-          <w:szCs w:val="24"/>
         </w:rPr>
         <w:t xml:space="preserve"> so that </w:t>
       </w:r>
       <w:r>
         <w:rPr>
           <w:rFonts w:cstheme="minorHAnsi"/>
-          <w:sz w:val="24"/>
-          <w:szCs w:val="24"/>
         </w:rPr>
         <w:t>a</w:t>
       </w:r>
       <w:r>
         <w:rPr>
           <w:rFonts w:cstheme="minorHAnsi"/>
-          <w:sz w:val="24"/>
-          <w:szCs w:val="24"/>
         </w:rPr>
         <w:t xml:space="preserve"> </w:t>
       </w:r>
       <w:r>
         <w:rPr>
           <w:rFonts w:cstheme="minorHAnsi"/>
-          <w:sz w:val="24"/>
-          <w:szCs w:val="24"/>
         </w:rPr>
         <w:t>team can a</w:t>
       </w:r>
       <w:r>
         <w:rPr>
           <w:rFonts w:cstheme="minorHAnsi"/>
-          <w:sz w:val="24"/>
-          <w:szCs w:val="24"/>
         </w:rPr>
         <w:t>nswer the next question.</w:t>
       </w:r>
@@ -1173,72 +1224,38 @@
       <w:pPr>
         <w:rPr>
           <w:rFonts w:cstheme="minorHAnsi"/>
-          <w:sz w:val="24"/>
-          <w:szCs w:val="24"/>
-        </w:rPr>
-      </w:pPr>
-      <w:r>
-        <w:rPr>
-          <w:rFonts w:cstheme="minorHAnsi"/>
-          <w:sz w:val="24"/>
-          <w:szCs w:val="24"/>
-        </w:rPr>
-        <w:tab/>
-        <w:t>And:</w:t>
-      </w:r>
-    </w:p>
-    <w:p>
-      <w:pPr>
-        <w:pStyle w:val="ListParagraph"/>
-        <w:numPr>
-          <w:ilvl w:val="0"/>
-          <w:numId w:val="4"/>
-        </w:numPr>
-        <w:rPr>
-          <w:rFonts w:cstheme="minorHAnsi"/>
-          <w:sz w:val="24"/>
-          <w:szCs w:val="24"/>
-        </w:rPr>
-      </w:pPr>
-      <w:r>
-        <w:rPr>
-          <w:rFonts w:cstheme="minorHAnsi"/>
-          <w:sz w:val="24"/>
-          <w:szCs w:val="24"/>
-        </w:rPr>
-        <w:t>the total number of passes for that team is updated.</w:t>
-      </w:r>
-    </w:p>
-    <w:p>
-      <w:pPr>
-        <w:rPr>
-          <w:rFonts w:cstheme="minorHAnsi"/>
-          <w:sz w:val="24"/>
-          <w:szCs w:val="24"/>
-        </w:rPr>
-      </w:pPr>
-      <w:r>
-        <w:rPr>
-          <w:rFonts w:cstheme="minorHAnsi"/>
-          <w:sz w:val="24"/>
-          <w:szCs w:val="24"/>
-        </w:rPr>
-        <w:t>As a marker, I want to be request to confirm any of my actions so that I don’t make mistakes.</w:t>
-      </w:r>
-    </w:p>
-    <w:p>
-      <w:pPr>
-        <w:rPr>
-          <w:rFonts w:cstheme="minorHAnsi"/>
-          <w:sz w:val="24"/>
-          <w:szCs w:val="24"/>
-        </w:rPr>
-      </w:pPr>
-      <w:r>
-        <w:rPr>
-          <w:rFonts w:cstheme="minorHAnsi"/>
-          <w:sz w:val="24"/>
-          <w:szCs w:val="24"/>
+        </w:rPr>
+      </w:pPr>
+      <w:r>
+        <w:rPr>
+          <w:rFonts w:cstheme="minorHAnsi"/>
+        </w:rPr>
+        <w:t xml:space="preserve">As a marker, I want to be </w:t>
+      </w:r>
+      <w:proofErr w:type="gramStart"/>
+      <w:r>
+        <w:rPr>
+          <w:rFonts w:cstheme="minorHAnsi"/>
+        </w:rPr>
+        <w:t>request</w:t>
+      </w:r>
+      <w:proofErr w:type="gramEnd"/>
+      <w:r>
+        <w:rPr>
+          <w:rFonts w:cstheme="minorHAnsi"/>
+        </w:rPr>
+        <w:t xml:space="preserve"> to confirm any of my actions so that I don’t make mistakes.</w:t>
+      </w:r>
+    </w:p>
+    <w:p>
+      <w:pPr>
+        <w:rPr>
+          <w:rFonts w:cstheme="minorHAnsi"/>
+        </w:rPr>
+      </w:pPr>
+      <w:r>
+        <w:rPr>
+          <w:rFonts w:cstheme="minorHAnsi"/>
         </w:rPr>
         <w:t xml:space="preserve">As a marker, I want to receive feedback from the application for all my interactions so that I know it has been successful. </w:t>
       </w:r>
@@ -1248,26 +1265,20 @@
         <w:rPr>
           <w:rFonts w:cstheme="minorHAnsi"/>
           <w:b/>
-          <w:sz w:val="24"/>
-          <w:szCs w:val="24"/>
-        </w:rPr>
-      </w:pPr>
-    </w:p>
-    <w:p>
-      <w:pPr>
-        <w:rPr>
-          <w:rFonts w:cstheme="minorHAnsi"/>
-          <w:b/>
-          <w:sz w:val="24"/>
-          <w:szCs w:val="24"/>
-        </w:rPr>
-      </w:pPr>
-      <w:r>
-        <w:rPr>
-          <w:rFonts w:cstheme="minorHAnsi"/>
-          <w:b/>
-          <w:sz w:val="24"/>
-          <w:szCs w:val="24"/>
+        </w:rPr>
+      </w:pPr>
+    </w:p>
+    <w:p>
+      <w:pPr>
+        <w:rPr>
+          <w:rFonts w:cstheme="minorHAnsi"/>
+          <w:b/>
+        </w:rPr>
+      </w:pPr>
+      <w:r>
+        <w:rPr>
+          <w:rFonts w:cstheme="minorHAnsi"/>
+          <w:b/>
         </w:rPr>
         <w:t>Spectator User Stories:</w:t>
       </w:r>
@@ -1276,31 +1287,23 @@
       <w:pPr>
         <w:rPr>
           <w:rFonts w:cstheme="minorHAnsi"/>
-          <w:sz w:val="24"/>
-          <w:szCs w:val="24"/>
-        </w:rPr>
-      </w:pPr>
-      <w:r>
-        <w:rPr>
-          <w:rFonts w:cstheme="minorHAnsi"/>
-          <w:sz w:val="24"/>
-          <w:szCs w:val="24"/>
+        </w:rPr>
+      </w:pPr>
+      <w:r>
+        <w:rPr>
+          <w:rFonts w:cstheme="minorHAnsi"/>
         </w:rPr>
         <w:t>As a spectator, I want to</w:t>
       </w:r>
       <w:r>
         <w:rPr>
           <w:rFonts w:cstheme="minorHAnsi"/>
-          <w:sz w:val="24"/>
-          <w:szCs w:val="24"/>
         </w:rPr>
         <w:t xml:space="preserve"> be able to</w:t>
       </w:r>
       <w:r>
         <w:rPr>
           <w:rFonts w:cstheme="minorHAnsi"/>
-          <w:sz w:val="24"/>
-          <w:szCs w:val="24"/>
         </w:rPr>
         <w:t xml:space="preserve"> see the scoreboard in a graphical format so that the scores are easier to interpret.</w:t>
       </w:r>
@@ -1309,15 +1312,11 @@
       <w:pPr>
         <w:rPr>
           <w:rFonts w:cstheme="minorHAnsi"/>
-          <w:sz w:val="24"/>
-          <w:szCs w:val="24"/>
-        </w:rPr>
-      </w:pPr>
-      <w:r>
-        <w:rPr>
-          <w:rFonts w:cstheme="minorHAnsi"/>
-          <w:sz w:val="24"/>
-          <w:szCs w:val="24"/>
+        </w:rPr>
+      </w:pPr>
+      <w:r>
+        <w:rPr>
+          <w:rFonts w:cstheme="minorHAnsi"/>
         </w:rPr>
         <w:t>As a spectator, I want to be able to see the scoreboard in the form of a table so that I can view the scoreboard information in a simple format.</w:t>
       </w:r>
@@ -1326,83 +1325,57 @@
       <w:pPr>
         <w:rPr>
           <w:rFonts w:cstheme="minorHAnsi"/>
-          <w:sz w:val="24"/>
-          <w:szCs w:val="24"/>
-        </w:rPr>
-      </w:pPr>
-      <w:r>
-        <w:rPr>
-          <w:rFonts w:cstheme="minorHAnsi"/>
-          <w:sz w:val="24"/>
-          <w:szCs w:val="24"/>
-        </w:rPr>
-        <w:t>As a spectator, I want to be abl</w:t>
-      </w:r>
-      <w:r>
-        <w:rPr>
-          <w:rFonts w:cstheme="minorHAnsi"/>
-          <w:sz w:val="24"/>
-          <w:szCs w:val="24"/>
-        </w:rPr>
-        <w:t xml:space="preserve">e to switch the scoreboard view </w:t>
-      </w:r>
-      <w:r>
-        <w:rPr>
-          <w:rFonts w:cstheme="minorHAnsi"/>
-          <w:sz w:val="24"/>
-          <w:szCs w:val="24"/>
-        </w:rPr>
-        <w:t>so that I can personalise the page to my needs.</w:t>
-      </w:r>
-    </w:p>
-    <w:p>
-      <w:pPr>
-        <w:rPr>
-          <w:rFonts w:cstheme="minorHAnsi"/>
-          <w:sz w:val="24"/>
-          <w:szCs w:val="24"/>
-        </w:rPr>
-      </w:pPr>
-      <w:r>
-        <w:rPr>
-          <w:rFonts w:cstheme="minorHAnsi"/>
-          <w:sz w:val="24"/>
-          <w:szCs w:val="24"/>
+        </w:rPr>
+      </w:pPr>
+      <w:r>
+        <w:rPr>
+          <w:rFonts w:cstheme="minorHAnsi"/>
+        </w:rPr>
+        <w:t>As a spectator, I want to be able to switch the scoreboard view so that I can personalise the page to my needs.</w:t>
+      </w:r>
+    </w:p>
+    <w:p>
+      <w:pPr>
+        <w:rPr>
+          <w:rFonts w:cstheme="minorHAnsi"/>
+        </w:rPr>
+      </w:pPr>
+      <w:r>
+        <w:rPr>
+          <w:rFonts w:cstheme="minorHAnsi"/>
         </w:rPr>
         <w:t>As a spectator, I want to constantly update the scoreboard so that the system functions in real time.</w:t>
       </w:r>
-      <w:bookmarkStart w:id="0" w:name="_GoBack"/>
-      <w:bookmarkEnd w:id="0"/>
-    </w:p>
-    <w:p>
-      <w:pPr>
-        <w:rPr>
-          <w:rFonts w:cstheme="minorHAnsi"/>
-          <w:sz w:val="24"/>
-          <w:szCs w:val="24"/>
-        </w:rPr>
-      </w:pPr>
-      <w:r>
-        <w:rPr>
-          <w:rFonts w:cstheme="minorHAnsi"/>
-          <w:sz w:val="24"/>
-          <w:szCs w:val="24"/>
-        </w:rPr>
-        <w:t>As a spectator, I want to select a particular team</w:t>
-      </w:r>
-      <w:r>
-        <w:rPr>
-          <w:rFonts w:cstheme="minorHAnsi"/>
-          <w:sz w:val="24"/>
-          <w:szCs w:val="24"/>
+    </w:p>
+    <w:p>
+      <w:pPr>
+        <w:rPr>
+          <w:rFonts w:cstheme="minorHAnsi"/>
+        </w:rPr>
+      </w:pPr>
+      <w:r>
+        <w:rPr>
+          <w:rFonts w:cstheme="minorHAnsi"/>
+        </w:rPr>
+        <w:t xml:space="preserve">As a spectator, I want to select a </w:t>
+      </w:r>
+      <w:proofErr w:type="gramStart"/>
+      <w:r>
+        <w:rPr>
+          <w:rFonts w:cstheme="minorHAnsi"/>
+        </w:rPr>
+        <w:t>particular team</w:t>
+      </w:r>
+      <w:proofErr w:type="gramEnd"/>
+      <w:r>
+        <w:rPr>
+          <w:rFonts w:cstheme="minorHAnsi"/>
         </w:rPr>
         <w:t xml:space="preserve"> from a drop-down list</w:t>
       </w:r>
       <w:r>
         <w:rPr>
           <w:rFonts w:cstheme="minorHAnsi"/>
-          <w:sz w:val="24"/>
-          <w:szCs w:val="24"/>
         </w:rPr>
         <w:t xml:space="preserve"> so that I can view their stats specifically.</w:t>
       </w:r>
@@ -1411,50 +1384,89 @@
       <w:pPr>
         <w:rPr>
           <w:rFonts w:cstheme="minorHAnsi"/>
-          <w:sz w:val="24"/>
-          <w:szCs w:val="24"/>
-        </w:rPr>
-      </w:pPr>
-      <w:r>
-        <w:rPr>
-          <w:rFonts w:cstheme="minorHAnsi"/>
-          <w:sz w:val="24"/>
-          <w:szCs w:val="24"/>
-        </w:rPr>
-        <w:t>As a spectator, I want to be able to search for a team so I can find and focus on that particular team.</w:t>
-      </w:r>
-    </w:p>
-    <w:p>
-      <w:pPr>
-        <w:rPr>
-          <w:rFonts w:cstheme="minorHAnsi"/>
-          <w:sz w:val="24"/>
-          <w:szCs w:val="24"/>
-        </w:rPr>
-      </w:pPr>
-      <w:r>
-        <w:rPr>
-          <w:rFonts w:cstheme="minorHAnsi"/>
-          <w:sz w:val="24"/>
-          <w:szCs w:val="24"/>
+        </w:rPr>
+      </w:pPr>
+      <w:r>
+        <w:rPr>
+          <w:rFonts w:cstheme="minorHAnsi"/>
+        </w:rPr>
+        <w:t xml:space="preserve">As a spectator, I want to be able to search for a team so I can find and focus on that </w:t>
+      </w:r>
+      <w:proofErr w:type="gramStart"/>
+      <w:r>
+        <w:rPr>
+          <w:rFonts w:cstheme="minorHAnsi"/>
+        </w:rPr>
+        <w:t>particular team</w:t>
+      </w:r>
+      <w:proofErr w:type="gramEnd"/>
+      <w:r>
+        <w:rPr>
+          <w:rFonts w:cstheme="minorHAnsi"/>
+        </w:rPr>
+        <w:t>.</w:t>
+      </w:r>
+    </w:p>
+    <w:p>
+      <w:pPr>
+        <w:rPr>
+          <w:rFonts w:cstheme="minorHAnsi"/>
+        </w:rPr>
+      </w:pPr>
+      <w:r>
+        <w:rPr>
+          <w:rFonts w:cstheme="minorHAnsi"/>
+        </w:rPr>
+        <w:t>As a spectator, I want to see the advanced statistic</w:t>
+      </w:r>
+      <w:r>
+        <w:rPr>
+          <w:rFonts w:cstheme="minorHAnsi"/>
+        </w:rPr>
+        <w:t>s</w:t>
+      </w:r>
+      <w:r>
+        <w:rPr>
+          <w:rFonts w:cstheme="minorHAnsi"/>
+        </w:rPr>
+        <w:t xml:space="preserve"> for the top team in the competition so that I can track their progress closely.</w:t>
+      </w:r>
+    </w:p>
+    <w:p>
+      <w:pPr>
+        <w:rPr>
+          <w:rFonts w:cstheme="minorHAnsi"/>
+        </w:rPr>
+      </w:pPr>
+      <w:r>
+        <w:rPr>
+          <w:rFonts w:cstheme="minorHAnsi"/>
         </w:rPr>
         <w:lastRenderedPageBreak/>
-        <w:t>As a spectator, I want to see advanced statistics for the top and selected teams in the competition so that I can track their progress closely.</w:t>
-      </w:r>
-    </w:p>
-    <w:p>
-      <w:pPr>
-        <w:rPr>
-          <w:rFonts w:cstheme="minorHAnsi"/>
-          <w:sz w:val="24"/>
-          <w:szCs w:val="24"/>
-        </w:rPr>
-      </w:pPr>
-      <w:r>
-        <w:rPr>
-          <w:rFonts w:cstheme="minorHAnsi"/>
-          <w:sz w:val="24"/>
-          <w:szCs w:val="24"/>
+        <w:t>As a spectator, I want to see the advanced statistic</w:t>
+      </w:r>
+      <w:r>
+        <w:rPr>
+          <w:rFonts w:cstheme="minorHAnsi"/>
+        </w:rPr>
+        <w:t>s</w:t>
+      </w:r>
+      <w:r>
+        <w:rPr>
+          <w:rFonts w:cstheme="minorHAnsi"/>
+        </w:rPr>
+        <w:t xml:space="preserve"> for my selected team so that I can track their progress closely.</w:t>
+      </w:r>
+    </w:p>
+    <w:p>
+      <w:pPr>
+        <w:rPr>
+          <w:rFonts w:cstheme="minorHAnsi"/>
+        </w:rPr>
+      </w:pPr>
+      <w:r>
+        <w:rPr>
+          <w:rFonts w:cstheme="minorHAnsi"/>
         </w:rPr>
         <w:t>As a spectator, I want to sort the scoreboard numerically so that I can compare the progress of different teams in the competition.</w:t>
       </w:r>
@@ -1463,40 +1475,44 @@
       <w:pPr>
         <w:rPr>
           <w:rFonts w:cstheme="minorHAnsi"/>
-          <w:sz w:val="24"/>
-          <w:szCs w:val="24"/>
-        </w:rPr>
-      </w:pPr>
-      <w:r>
-        <w:rPr>
-          <w:rFonts w:cstheme="minorHAnsi"/>
-          <w:sz w:val="24"/>
-          <w:szCs w:val="24"/>
-        </w:rPr>
-        <w:t>As a spectator, I want to sort the scoreboard alphabetically so that I can find particular teams in the competition.</w:t>
-      </w:r>
-    </w:p>
-    <w:p>
-      <w:pPr>
-        <w:rPr>
-          <w:rFonts w:cstheme="minorHAnsi"/>
-          <w:sz w:val="24"/>
-          <w:szCs w:val="24"/>
-        </w:rPr>
-      </w:pPr>
-      <w:r>
-        <w:rPr>
-          <w:rFonts w:cstheme="minorHAnsi"/>
-          <w:sz w:val="24"/>
-          <w:szCs w:val="24"/>
+        </w:rPr>
+      </w:pPr>
+      <w:r>
+        <w:rPr>
+          <w:rFonts w:cstheme="minorHAnsi"/>
+        </w:rPr>
+        <w:t xml:space="preserve">As a spectator, I want to sort the scoreboard alphabetically so that I can find </w:t>
+      </w:r>
+      <w:proofErr w:type="gramStart"/>
+      <w:r>
+        <w:rPr>
+          <w:rFonts w:cstheme="minorHAnsi"/>
+        </w:rPr>
+        <w:t>particular teams</w:t>
+      </w:r>
+      <w:proofErr w:type="gramEnd"/>
+      <w:r>
+        <w:rPr>
+          <w:rFonts w:cstheme="minorHAnsi"/>
+        </w:rPr>
+        <w:t xml:space="preserve"> in the competition.</w:t>
+      </w:r>
+    </w:p>
+    <w:p>
+      <w:pPr>
+        <w:rPr>
+          <w:rFonts w:cstheme="minorHAnsi"/>
+        </w:rPr>
+      </w:pPr>
+      <w:r>
+        <w:rPr>
+          <w:rFonts w:cstheme="minorHAnsi"/>
         </w:rPr>
         <w:t>As a spectator</w:t>
       </w:r>
       <w:r>
         <w:rPr>
           <w:rFonts w:cstheme="minorHAnsi"/>
-          <w:sz w:val="24"/>
-          <w:szCs w:val="24"/>
         </w:rPr>
         <w:t>, I want the scoreboard to be sorted numerically by default.</w:t>
       </w:r>
@@ -1505,26 +1521,20 @@
       <w:pPr>
         <w:rPr>
           <w:rFonts w:cstheme="minorHAnsi"/>
-          <w:sz w:val="24"/>
-          <w:szCs w:val="24"/>
-        </w:rPr>
-      </w:pPr>
-    </w:p>
-    <w:p>
-      <w:pPr>
-        <w:rPr>
-          <w:rFonts w:cstheme="minorHAnsi"/>
-          <w:b/>
-          <w:sz w:val="24"/>
-          <w:szCs w:val="24"/>
-        </w:rPr>
-      </w:pPr>
-      <w:r>
-        <w:rPr>
-          <w:rFonts w:cstheme="minorHAnsi"/>
-          <w:b/>
-          <w:sz w:val="24"/>
-          <w:szCs w:val="24"/>
+        </w:rPr>
+      </w:pPr>
+    </w:p>
+    <w:p>
+      <w:pPr>
+        <w:rPr>
+          <w:rFonts w:cstheme="minorHAnsi"/>
+          <w:b/>
+        </w:rPr>
+      </w:pPr>
+      <w:r>
+        <w:rPr>
+          <w:rFonts w:cstheme="minorHAnsi"/>
+          <w:b/>
         </w:rPr>
         <w:t>Login User Stories</w:t>
       </w:r>
@@ -1533,15 +1543,11 @@
       <w:pPr>
         <w:rPr>
           <w:rFonts w:cstheme="minorHAnsi"/>
-          <w:sz w:val="24"/>
-          <w:szCs w:val="24"/>
-        </w:rPr>
-      </w:pPr>
-      <w:r>
-        <w:rPr>
-          <w:rFonts w:cstheme="minorHAnsi"/>
-          <w:sz w:val="24"/>
-          <w:szCs w:val="24"/>
+        </w:rPr>
+      </w:pPr>
+      <w:r>
+        <w:rPr>
+          <w:rFonts w:cstheme="minorHAnsi"/>
         </w:rPr>
         <w:t>As a user, I want to be able to select between being a spectator or a privileged user so that I can use either of their features.</w:t>
       </w:r>
@@ -1550,41 +1556,36 @@
       <w:pPr>
         <w:rPr>
           <w:rFonts w:cstheme="minorHAnsi"/>
-          <w:sz w:val="24"/>
-          <w:szCs w:val="24"/>
-        </w:rPr>
-      </w:pPr>
-      <w:r>
-        <w:rPr>
-          <w:rFonts w:cstheme="minorHAnsi"/>
-          <w:sz w:val="24"/>
-          <w:szCs w:val="24"/>
+        </w:rPr>
+      </w:pPr>
+      <w:r>
+        <w:rPr>
+          <w:rFonts w:cstheme="minorHAnsi"/>
         </w:rPr>
         <w:t>As a privileged user, I want to be able to log in with a user name and password so that I can securely access my account.</w:t>
       </w:r>
     </w:p>
     <w:p>
-      <w:r>
-        <w:rPr>
-          <w:rFonts w:cstheme="minorHAnsi"/>
-          <w:sz w:val="24"/>
-          <w:szCs w:val="24"/>
+      <w:pPr>
+        <w:rPr>
+          <w:rFonts w:cstheme="minorHAnsi"/>
+        </w:rPr>
+      </w:pPr>
+      <w:r>
+        <w:rPr>
+          <w:rFonts w:cstheme="minorHAnsi"/>
         </w:rPr>
         <w:t xml:space="preserve">As a </w:t>
       </w:r>
       <w:r>
         <w:rPr>
           <w:rFonts w:cstheme="minorHAnsi"/>
-          <w:sz w:val="24"/>
-          <w:szCs w:val="24"/>
         </w:rPr>
         <w:t xml:space="preserve">user, I want </w:t>
       </w:r>
       <w:r>
         <w:rPr>
           <w:rFonts w:cstheme="minorHAnsi"/>
-          <w:sz w:val="24"/>
-          <w:szCs w:val="24"/>
         </w:rPr>
         <w:t xml:space="preserve">to be redirect to my user type properly so that I don’t have to navigate to it manually.  </w:t>
       </w:r>
@@ -2305,6 +2306,7 @@
     <w:lsdException w:name="HTML Sample" w:semiHidden="1" w:unhideWhenUsed="1"/>
     <w:lsdException w:name="HTML Typewriter" w:semiHidden="1" w:unhideWhenUsed="1"/>
     <w:lsdException w:name="HTML Variable" w:semiHidden="1" w:unhideWhenUsed="1"/>
+    <w:lsdException w:name="Normal Table" w:semiHidden="1" w:unhideWhenUsed="1"/>
     <w:lsdException w:name="annotation subject" w:semiHidden="1" w:unhideWhenUsed="1"/>
     <w:lsdException w:name="No List" w:semiHidden="1" w:unhideWhenUsed="1"/>
     <w:lsdException w:name="Outline List 1" w:semiHidden="1" w:unhideWhenUsed="1"/>
@@ -2351,8 +2353,10 @@
     <w:lsdException w:name="Table Subtle 2" w:semiHidden="1" w:unhideWhenUsed="1"/>
     <w:lsdException w:name="Table Web 1" w:semiHidden="1" w:unhideWhenUsed="1"/>
     <w:lsdException w:name="Table Web 2" w:semiHidden="1" w:unhideWhenUsed="1"/>
+    <w:lsdException w:name="Table Web 3" w:semiHidden="1" w:unhideWhenUsed="1"/>
     <w:lsdException w:name="Balloon Text" w:semiHidden="1" w:unhideWhenUsed="1"/>
     <w:lsdException w:name="Table Grid" w:uiPriority="39"/>
+    <w:lsdException w:name="Table Theme" w:semiHidden="1" w:unhideWhenUsed="1"/>
     <w:lsdException w:name="Placeholder Text" w:semiHidden="1"/>
     <w:lsdException w:name="No Spacing" w:uiPriority="1" w:qFormat="1"/>
     <w:lsdException w:name="Light Shading" w:uiPriority="60"/>
@@ -2918,7 +2922,7 @@
 </file>
 
 <file path=customXml/itemProps1.xml><?xml version="1.0" encoding="utf-8"?>
-<ds:datastoreItem xmlns:ds="http://schemas.openxmlformats.org/officeDocument/2006/customXml" ds:itemID="{0FB46CAD-CA96-4C41-BDDB-1299F4C8E29A}">
+<ds:datastoreItem xmlns:ds="http://schemas.openxmlformats.org/officeDocument/2006/customXml" ds:itemID="{EB1E40EE-3D9C-4EF8-A2A0-93B88A6B8D14}">
   <ds:schemaRefs>
     <ds:schemaRef ds:uri="http://schemas.openxmlformats.org/officeDocument/2006/bibliography"/>
   </ds:schemaRefs>

</xml_diff>